<commit_message>
Align with naming conventions
</commit_message>
<xml_diff>
--- a/Renewed/Színésznövendékek_MySQL.docx
+++ b/Renewed/Színésznövendékek_MySQL.docx
@@ -1591,30 +1591,54 @@
       <w:proofErr w:type="spellStart"/>
       <w:r>
         <w:rPr>
-          <w:sz w:val="24"/>
-        </w:rPr>
-        <w:t>adatbazis.sql</w:t>
+          <w:i/>
+          <w:iCs/>
+          <w:sz w:val="24"/>
+        </w:rPr>
+        <w:t>Szinesznovendekek</w:t>
+      </w:r>
+      <w:r>
+        <w:rPr>
+          <w:i/>
+          <w:iCs/>
+          <w:sz w:val="24"/>
+        </w:rPr>
+        <w:t>.sql</w:t>
       </w:r>
       <w:proofErr w:type="spellEnd"/>
       <w:r>
         <w:rPr>
           <w:sz w:val="24"/>
         </w:rPr>
-        <w:t xml:space="preserve"> állomány tartalmazza a táblákat létrehozó és az adatokat a táblákba beszúró SQL parancsokat. Futtassa az </w:t>
+        <w:t xml:space="preserve"> állomány tartalmazza a táblákat létrehozó és az adatokat a táblákba beszúró SQL parancsokat. Futtassa a</w:t>
+      </w:r>
+      <w:r>
+        <w:rPr>
+          <w:sz w:val="24"/>
+        </w:rPr>
+        <w:t xml:space="preserve"> </w:t>
       </w:r>
       <w:proofErr w:type="spellStart"/>
       <w:r>
         <w:rPr>
-          <w:sz w:val="24"/>
-        </w:rPr>
-        <w:t>adatbazis.sql</w:t>
+          <w:i/>
+          <w:iCs/>
+          <w:sz w:val="24"/>
+        </w:rPr>
+        <w:t>Szinesznovendekek.sql</w:t>
       </w:r>
       <w:proofErr w:type="spellEnd"/>
       <w:r>
         <w:rPr>
           <w:sz w:val="24"/>
         </w:rPr>
-        <w:t xml:space="preserve"> parancsfájlt a </w:t>
+        <w:t xml:space="preserve"> </w:t>
+      </w:r>
+      <w:r>
+        <w:rPr>
+          <w:sz w:val="24"/>
+        </w:rPr>
+        <w:t xml:space="preserve">parancsfájlt a </w:t>
       </w:r>
       <w:proofErr w:type="spellStart"/>
       <w:r>
@@ -2973,7 +2997,6 @@
         <w:t xml:space="preserve"> esetén a </w:t>
       </w:r>
       <w:proofErr w:type="spellStart"/>
-      <w:proofErr w:type="gramStart"/>
       <w:r>
         <w:rPr>
           <w:rFonts w:ascii="Courier New" w:hAnsi="Courier New"/>
@@ -2985,14 +3008,7 @@
         <w:rPr>
           <w:rFonts w:ascii="Courier New" w:hAnsi="Courier New"/>
         </w:rPr>
-        <w:t>(</w:t>
-      </w:r>
-      <w:proofErr w:type="gramEnd"/>
-      <w:r>
-        <w:rPr>
-          <w:rFonts w:ascii="Courier New" w:hAnsi="Courier New"/>
-        </w:rPr>
-        <w:t>)</w:t>
+        <w:t>()</w:t>
       </w:r>
       <w:r>
         <w:rPr>
@@ -3397,6 +3413,7 @@
     <w:lsdException w:name="HTML Sample" w:semiHidden="1" w:unhideWhenUsed="1"/>
     <w:lsdException w:name="HTML Typewriter" w:semiHidden="1" w:unhideWhenUsed="1"/>
     <w:lsdException w:name="HTML Variable" w:semiHidden="1" w:unhideWhenUsed="1"/>
+    <w:lsdException w:name="Normal Table" w:semiHidden="1" w:unhideWhenUsed="1"/>
     <w:lsdException w:name="annotation subject" w:semiHidden="1" w:unhideWhenUsed="1"/>
     <w:lsdException w:name="No List" w:semiHidden="1" w:unhideWhenUsed="1"/>
     <w:lsdException w:name="Outline List 1" w:semiHidden="1" w:unhideWhenUsed="1"/>
@@ -3443,8 +3460,10 @@
     <w:lsdException w:name="Table Subtle 2" w:semiHidden="1" w:unhideWhenUsed="1"/>
     <w:lsdException w:name="Table Web 1" w:semiHidden="1" w:unhideWhenUsed="1"/>
     <w:lsdException w:name="Table Web 2" w:semiHidden="1" w:unhideWhenUsed="1"/>
+    <w:lsdException w:name="Table Web 3" w:semiHidden="1" w:unhideWhenUsed="1"/>
     <w:lsdException w:name="Balloon Text" w:semiHidden="1" w:unhideWhenUsed="1"/>
     <w:lsdException w:name="Table Grid" w:uiPriority="39"/>
+    <w:lsdException w:name="Table Theme" w:semiHidden="1" w:unhideWhenUsed="1"/>
     <w:lsdException w:name="Placeholder Text" w:semiHidden="1"/>
     <w:lsdException w:name="No Spacing" w:uiPriority="1" w:qFormat="1"/>
     <w:lsdException w:name="Light Shading" w:uiPriority="60"/>

</xml_diff>

<commit_message>
fixed formatting in the docx file
</commit_message>
<xml_diff>
--- a/Renewed/Színésznövendékek_MySQL.docx
+++ b/Renewed/Színésznövendékek_MySQL.docx
@@ -1,6 +1,6 @@
 
 <file path=word/document.xml><?xml version="1.0" encoding="utf-8"?>
-<w:document xmlns:wpc="http://schemas.microsoft.com/office/word/2010/wordprocessingCanvas" xmlns:cx="http://schemas.microsoft.com/office/drawing/2014/chartex" xmlns:cx1="http://schemas.microsoft.com/office/drawing/2015/9/8/chartex" xmlns:cx2="http://schemas.microsoft.com/office/drawing/2015/10/21/chartex" xmlns:cx3="http://schemas.microsoft.com/office/drawing/2016/5/9/chartex" xmlns:cx4="http://schemas.microsoft.com/office/drawing/2016/5/10/chartex" xmlns:cx5="http://schemas.microsoft.com/office/drawing/2016/5/11/chartex" xmlns:cx6="http://schemas.microsoft.com/office/drawing/2016/5/12/chartex" xmlns:cx7="http://schemas.microsoft.com/office/drawing/2016/5/13/chartex" xmlns:cx8="http://schemas.microsoft.com/office/drawing/2016/5/14/chartex" xmlns:mc="http://schemas.openxmlformats.org/markup-compatibility/2006" xmlns:aink="http://schemas.microsoft.com/office/drawing/2016/ink" xmlns:am3d="http://schemas.microsoft.com/office/drawing/2017/model3d" xmlns:o="urn:schemas-microsoft-com:office:office" xmlns:oel="http://schemas.microsoft.com/office/2019/extlst" xmlns:r="http://schemas.openxmlformats.org/officeDocument/2006/relationships" xmlns:m="http://schemas.openxmlformats.org/officeDocument/2006/math" xmlns:v="urn:schemas-microsoft-com:vml" xmlns:wp14="http://schemas.microsoft.com/office/word/2010/wordprocessingDrawing" xmlns:wp="http://schemas.openxmlformats.org/drawingml/2006/wordprocessingDrawing" xmlns:w10="urn:schemas-microsoft-com:office:word" xmlns:w="http://schemas.openxmlformats.org/wordprocessingml/2006/main" xmlns:w14="http://schemas.microsoft.com/office/word/2010/wordml" xmlns:w15="http://schemas.microsoft.com/office/word/2012/wordml" xmlns:w16cex="http://schemas.microsoft.com/office/word/2018/wordml/cex" xmlns:w16cid="http://schemas.microsoft.com/office/word/2016/wordml/cid" xmlns:w16="http://schemas.microsoft.com/office/word/2018/wordml" xmlns:w16sdtdh="http://schemas.microsoft.com/office/word/2020/wordml/sdtdatahash" xmlns:w16se="http://schemas.microsoft.com/office/word/2015/wordml/symex" xmlns:wpg="http://schemas.microsoft.com/office/word/2010/wordprocessingGroup" xmlns:wpi="http://schemas.microsoft.com/office/word/2010/wordprocessingInk" xmlns:wne="http://schemas.microsoft.com/office/word/2006/wordml" xmlns:wps="http://schemas.microsoft.com/office/word/2010/wordprocessingShape" mc:Ignorable="w14 w15 w16se w16cid w16 w16cex w16sdtdh wp14">
+<w:document xmlns:wpc="http://schemas.microsoft.com/office/word/2010/wordprocessingCanvas" xmlns:cx="http://schemas.microsoft.com/office/drawing/2014/chartex" xmlns:cx1="http://schemas.microsoft.com/office/drawing/2015/9/8/chartex" xmlns:cx2="http://schemas.microsoft.com/office/drawing/2015/10/21/chartex" xmlns:cx3="http://schemas.microsoft.com/office/drawing/2016/5/9/chartex" xmlns:cx4="http://schemas.microsoft.com/office/drawing/2016/5/10/chartex" xmlns:cx5="http://schemas.microsoft.com/office/drawing/2016/5/11/chartex" xmlns:cx6="http://schemas.microsoft.com/office/drawing/2016/5/12/chartex" xmlns:cx7="http://schemas.microsoft.com/office/drawing/2016/5/13/chartex" xmlns:cx8="http://schemas.microsoft.com/office/drawing/2016/5/14/chartex" xmlns:mc="http://schemas.openxmlformats.org/markup-compatibility/2006" xmlns:aink="http://schemas.microsoft.com/office/drawing/2016/ink" xmlns:am3d="http://schemas.microsoft.com/office/drawing/2017/model3d" xmlns:o="urn:schemas-microsoft-com:office:office" xmlns:r="http://schemas.openxmlformats.org/officeDocument/2006/relationships" xmlns:m="http://schemas.openxmlformats.org/officeDocument/2006/math" xmlns:v="urn:schemas-microsoft-com:vml" xmlns:wp14="http://schemas.microsoft.com/office/word/2010/wordprocessingDrawing" xmlns:wp="http://schemas.openxmlformats.org/drawingml/2006/wordprocessingDrawing" xmlns:w10="urn:schemas-microsoft-com:office:word" xmlns:w="http://schemas.openxmlformats.org/wordprocessingml/2006/main" xmlns:w14="http://schemas.microsoft.com/office/word/2010/wordml" xmlns:w15="http://schemas.microsoft.com/office/word/2012/wordml" xmlns:w16cid="http://schemas.microsoft.com/office/word/2016/wordml/cid" xmlns:w16se="http://schemas.microsoft.com/office/word/2015/wordml/symex" xmlns:wpg="http://schemas.microsoft.com/office/word/2010/wordprocessingGroup" xmlns:wpi="http://schemas.microsoft.com/office/word/2010/wordprocessingInk" xmlns:wne="http://schemas.microsoft.com/office/word/2006/wordml" xmlns:wps="http://schemas.microsoft.com/office/word/2010/wordprocessingShape" mc:Ignorable="w14 w15 w16se w16cid wp14">
   <w:body>
     <w:p>
       <w:pPr>
@@ -212,7 +212,6 @@
           <w:sz w:val="24"/>
         </w:rPr>
       </w:pPr>
-      <w:proofErr w:type="spellStart"/>
       <w:r>
         <w:rPr>
           <w:b/>
@@ -221,7 +220,14 @@
         </w:rPr>
         <w:t>hallgato</w:t>
       </w:r>
-      <w:proofErr w:type="spellEnd"/>
+      <w:r>
+        <w:rPr>
+          <w:b/>
+          <w:i/>
+          <w:sz w:val="24"/>
+        </w:rPr>
+        <w:t>k</w:t>
+      </w:r>
     </w:p>
     <w:p>
       <w:pPr>
@@ -609,6 +615,14 @@
         </w:rPr>
         <w:t>osztaly</w:t>
       </w:r>
+      <w:r>
+        <w:rPr>
+          <w:b/>
+          <w:i/>
+          <w:sz w:val="24"/>
+        </w:rPr>
+        <w:t>ok</w:t>
+      </w:r>
       <w:proofErr w:type="spellEnd"/>
     </w:p>
     <w:p>
@@ -1191,16 +1205,16 @@
         </w:rPr>
         <w:t>tanar</w:t>
       </w:r>
+      <w:r>
+        <w:rPr>
+          <w:b/>
+          <w:i/>
+          <w:spacing w:val="-5"/>
+          <w:sz w:val="24"/>
+        </w:rPr>
+        <w:t>ok</w:t>
+      </w:r>
       <w:proofErr w:type="spellEnd"/>
-      <w:r>
-        <w:rPr>
-          <w:b/>
-          <w:i/>
-          <w:spacing w:val="-5"/>
-          <w:sz w:val="24"/>
-        </w:rPr>
-        <w:t xml:space="preserve"> </w:t>
-      </w:r>
     </w:p>
     <w:p>
       <w:pPr>
@@ -1545,26 +1559,6 @@
         </w:rPr>
         <w:t>Az adatbázis alapértelmezett rendezési sorrendje a magyar szabályok szerint legyen! Állítsa be az UTF-8 kódolást alapértelmezettnek az adatbázis létrehozásánál!</w:t>
       </w:r>
-      <w:r>
-        <w:rPr>
-          <w:sz w:val="24"/>
-        </w:rPr>
-        <w:t xml:space="preserve"> (</w:t>
-      </w:r>
-      <w:r>
-        <w:rPr>
-          <w:b/>
-          <w:i/>
-          <w:sz w:val="24"/>
-        </w:rPr>
-        <w:t>1. feladat</w:t>
-      </w:r>
-      <w:r>
-        <w:rPr>
-          <w:sz w:val="24"/>
-        </w:rPr>
-        <w:t>)</w:t>
-      </w:r>
     </w:p>
     <w:p>
       <w:pPr>
@@ -1595,7 +1589,17 @@
           <w:iCs/>
           <w:sz w:val="24"/>
         </w:rPr>
-        <w:t>Szinesznovendekek</w:t>
+        <w:t>Szinesznovend</w:t>
+      </w:r>
+      <w:bookmarkStart w:id="0" w:name="_GoBack"/>
+      <w:bookmarkEnd w:id="0"/>
+      <w:r>
+        <w:rPr>
+          <w:i/>
+          <w:iCs/>
+          <w:sz w:val="24"/>
+        </w:rPr>
+        <w:t>ekek</w:t>
       </w:r>
       <w:r>
         <w:rPr>
@@ -1727,35 +1731,13 @@
         <w:rPr>
           <w:sz w:val="24"/>
         </w:rPr>
-        <w:t>értéket használhat!</w:t>
-      </w:r>
-      <w:r>
-        <w:rPr>
-          <w:sz w:val="24"/>
-        </w:rPr>
-        <w:t xml:space="preserve"> (</w:t>
-      </w:r>
-      <w:r>
-        <w:rPr>
-          <w:b/>
-          <w:i/>
-          <w:sz w:val="24"/>
-        </w:rPr>
-        <w:t>3</w:t>
-      </w:r>
-      <w:r>
-        <w:rPr>
-          <w:b/>
-          <w:i/>
-          <w:sz w:val="24"/>
-        </w:rPr>
-        <w:t>. feladat</w:t>
-      </w:r>
-      <w:r>
-        <w:rPr>
-          <w:sz w:val="24"/>
-        </w:rPr>
-        <w:t>)</w:t>
+        <w:t>értéket használhat</w:t>
+      </w:r>
+      <w:r>
+        <w:rPr>
+          <w:sz w:val="24"/>
+        </w:rPr>
+        <w:t>!</w:t>
       </w:r>
     </w:p>
     <w:p>
@@ -1780,26 +1762,6 @@
         </w:rPr>
         <w:t>Kovács Edina nevű tanár közben megházasodott és a „Sipos” vezetéknevet vette fel. Változtassa meg a rekord megfelelő mezőjét!</w:t>
       </w:r>
-      <w:r>
-        <w:rPr>
-          <w:sz w:val="24"/>
-        </w:rPr>
-        <w:t xml:space="preserve"> (</w:t>
-      </w:r>
-      <w:r>
-        <w:rPr>
-          <w:b/>
-          <w:i/>
-          <w:sz w:val="24"/>
-        </w:rPr>
-        <w:t>4. feladat</w:t>
-      </w:r>
-      <w:r>
-        <w:rPr>
-          <w:sz w:val="24"/>
-        </w:rPr>
-        <w:t>)</w:t>
-      </w:r>
     </w:p>
     <w:p>
       <w:pPr>
@@ -1835,46 +1797,6 @@
         </w:rPr>
         <w:t>z ő rekordját az adatbázisból!</w:t>
       </w:r>
-      <w:r>
-        <w:rPr>
-          <w:sz w:val="24"/>
-        </w:rPr>
-        <w:t xml:space="preserve"> (</w:t>
-      </w:r>
-      <w:r>
-        <w:rPr>
-          <w:b/>
-          <w:i/>
-          <w:sz w:val="24"/>
-        </w:rPr>
-        <w:t>5</w:t>
-      </w:r>
-      <w:r>
-        <w:rPr>
-          <w:b/>
-          <w:i/>
-          <w:sz w:val="24"/>
-        </w:rPr>
-        <w:t>. feladat</w:t>
-      </w:r>
-      <w:r>
-        <w:rPr>
-          <w:sz w:val="24"/>
-        </w:rPr>
-        <w:t>)</w:t>
-      </w:r>
-    </w:p>
-    <w:p>
-      <w:pPr>
-        <w:tabs>
-          <w:tab w:val="left" w:pos="478"/>
-        </w:tabs>
-        <w:spacing w:before="106" w:line="237" w:lineRule="auto"/>
-        <w:ind w:right="110"/>
-        <w:rPr>
-          <w:sz w:val="24"/>
-        </w:rPr>
-      </w:pPr>
     </w:p>
     <w:p>
       <w:pPr>
@@ -1899,7 +1821,6 @@
         </w:rPr>
         <w:t xml:space="preserve">Rögzítse a </w:t>
       </w:r>
-      <w:proofErr w:type="spellStart"/>
       <w:r>
         <w:rPr>
           <w:b/>
@@ -1908,13 +1829,20 @@
         </w:rPr>
         <w:t>hallgato</w:t>
       </w:r>
-      <w:proofErr w:type="spellEnd"/>
       <w:r>
         <w:rPr>
           <w:b/>
           <w:i/>
           <w:sz w:val="24"/>
         </w:rPr>
+        <w:t>k</w:t>
+      </w:r>
+      <w:r>
+        <w:rPr>
+          <w:b/>
+          <w:i/>
+          <w:sz w:val="24"/>
+        </w:rPr>
         <w:t xml:space="preserve"> </w:t>
       </w:r>
       <w:r>
@@ -1933,7 +1861,14 @@
         <w:rPr>
           <w:sz w:val="24"/>
         </w:rPr>
-        <w:t xml:space="preserve"> az adatbázisban megtalálható utolsóként végzett osztályban diplomázott. Azonosítóként tetsz</w:t>
+        <w:t xml:space="preserve"> az adatbázisban megtalálható </w:t>
+      </w:r>
+      <w:r>
+        <w:rPr>
+          <w:sz w:val="24"/>
+        </w:rPr>
+        <w:lastRenderedPageBreak/>
+        <w:t>utolsóként végzett osztályban diplomázott. Azonosítóként tetsz</w:t>
       </w:r>
       <w:r>
         <w:rPr>
@@ -1957,43 +1892,7 @@
         <w:rPr>
           <w:sz w:val="24"/>
         </w:rPr>
-        <w:t xml:space="preserve">értéket használhat! </w:t>
-      </w:r>
-      <w:r>
-        <w:rPr>
-          <w:sz w:val="24"/>
-        </w:rPr>
-        <w:t>(</w:t>
-      </w:r>
-      <w:r>
-        <w:rPr>
-          <w:b/>
-          <w:i/>
-          <w:sz w:val="24"/>
-        </w:rPr>
-        <w:t xml:space="preserve">6. </w:t>
-      </w:r>
-      <w:r>
-        <w:rPr>
-          <w:b/>
-          <w:i/>
-          <w:sz w:val="24"/>
-        </w:rPr>
-        <w:t>f</w:t>
-      </w:r>
-      <w:r>
-        <w:rPr>
-          <w:b/>
-          <w:i/>
-          <w:sz w:val="24"/>
-        </w:rPr>
-        <w:t>eladat</w:t>
-      </w:r>
-      <w:r>
-        <w:rPr>
-          <w:sz w:val="24"/>
-        </w:rPr>
-        <w:t>)</w:t>
+        <w:t>értéket használhat!</w:t>
       </w:r>
     </w:p>
     <w:p>
@@ -2165,57 +2064,25 @@
         <w:rPr>
           <w:sz w:val="24"/>
         </w:rPr>
-        <w:t xml:space="preserve">megadja, hogy mikor indultak ötéves </w:t>
-      </w:r>
-      <w:proofErr w:type="spellStart"/>
-      <w:r>
-        <w:rPr>
-          <w:sz w:val="24"/>
-        </w:rPr>
-        <w:t>képzés</w:t>
-      </w:r>
-      <w:r>
-        <w:rPr>
-          <w:sz w:val="24"/>
-        </w:rPr>
-        <w:t>ő</w:t>
-      </w:r>
-      <w:proofErr w:type="spellEnd"/>
-      <w:r>
-        <w:rPr>
-          <w:sz w:val="24"/>
-        </w:rPr>
-        <w:t xml:space="preserve"> osztályok! (</w:t>
-      </w:r>
-      <w:r>
-        <w:rPr>
-          <w:b/>
-          <w:i/>
-          <w:sz w:val="24"/>
-        </w:rPr>
-        <w:t xml:space="preserve">7. </w:t>
-      </w:r>
-      <w:r>
-        <w:rPr>
-          <w:b/>
-          <w:i/>
-          <w:sz w:val="24"/>
-        </w:rPr>
-        <w:t>f</w:t>
-      </w:r>
-      <w:r>
-        <w:rPr>
-          <w:b/>
-          <w:i/>
-          <w:sz w:val="24"/>
-        </w:rPr>
-        <w:t>eladat</w:t>
-      </w:r>
-      <w:r>
-        <w:rPr>
-          <w:sz w:val="24"/>
-        </w:rPr>
-        <w:t>)</w:t>
+        <w:t>megadja, hogy mikor indultak ötéves képzés</w:t>
+      </w:r>
+      <w:r>
+        <w:rPr>
+          <w:sz w:val="24"/>
+        </w:rPr>
+        <w:t>ű</w:t>
+      </w:r>
+      <w:r>
+        <w:rPr>
+          <w:sz w:val="24"/>
+        </w:rPr>
+        <w:t xml:space="preserve"> osztályok</w:t>
+      </w:r>
+      <w:r>
+        <w:rPr>
+          <w:sz w:val="24"/>
+        </w:rPr>
+        <w:t>!</w:t>
       </w:r>
     </w:p>
     <w:p>
@@ -2237,37 +2104,7 @@
         <w:rPr>
           <w:sz w:val="24"/>
         </w:rPr>
-        <w:t>Készítsen lekérdezést, amely megadja, hogy az 1970-es években melyik tanár keze alatt végzett egynél több osztály! (</w:t>
-      </w:r>
-      <w:r>
-        <w:rPr>
-          <w:b/>
-          <w:i/>
-          <w:sz w:val="24"/>
-        </w:rPr>
-        <w:t xml:space="preserve">8. </w:t>
-      </w:r>
-      <w:r>
-        <w:rPr>
-          <w:b/>
-          <w:i/>
-          <w:sz w:val="24"/>
-        </w:rPr>
-        <w:t>f</w:t>
-      </w:r>
-      <w:r>
-        <w:rPr>
-          <w:b/>
-          <w:i/>
-          <w:sz w:val="24"/>
-        </w:rPr>
-        <w:t>eladat</w:t>
-      </w:r>
-      <w:r>
-        <w:rPr>
-          <w:sz w:val="24"/>
-        </w:rPr>
-        <w:t>)</w:t>
+        <w:t>Készítsen lekérdezést, amely megadja, hogy az 1970-es években melyik tanár keze alatt végzett egynél több osztály!</w:t>
       </w:r>
     </w:p>
     <w:p>
@@ -2631,37 +2468,13 @@
         <w:rPr>
           <w:sz w:val="24"/>
         </w:rPr>
-        <w:t>t! (</w:t>
-      </w:r>
-      <w:r>
-        <w:rPr>
-          <w:b/>
-          <w:i/>
-          <w:sz w:val="24"/>
-        </w:rPr>
-        <w:t xml:space="preserve">9. </w:t>
-      </w:r>
-      <w:r>
-        <w:rPr>
-          <w:b/>
-          <w:i/>
-          <w:sz w:val="24"/>
-        </w:rPr>
-        <w:t>f</w:t>
-      </w:r>
-      <w:r>
-        <w:rPr>
-          <w:b/>
-          <w:i/>
-          <w:sz w:val="24"/>
-        </w:rPr>
-        <w:t>eladat</w:t>
-      </w:r>
-      <w:r>
-        <w:rPr>
-          <w:sz w:val="24"/>
-        </w:rPr>
-        <w:t>)</w:t>
+        <w:t>t</w:t>
+      </w:r>
+      <w:r>
+        <w:rPr>
+          <w:sz w:val="24"/>
+        </w:rPr>
+        <w:t>!</w:t>
       </w:r>
     </w:p>
     <w:p>
@@ -2684,37 +2497,7 @@
         <w:rPr>
           <w:sz w:val="24"/>
         </w:rPr>
-        <w:t>Sajnos nem minden osztálynál tüntettek fel tanárt. Készítsen lekérdezést, amely megadja, hogy hány osztálynál nem szerepel tanár! (</w:t>
-      </w:r>
-      <w:r>
-        <w:rPr>
-          <w:b/>
-          <w:i/>
-          <w:sz w:val="24"/>
-        </w:rPr>
-        <w:t xml:space="preserve">10. </w:t>
-      </w:r>
-      <w:r>
-        <w:rPr>
-          <w:b/>
-          <w:i/>
-          <w:sz w:val="24"/>
-        </w:rPr>
-        <w:t>f</w:t>
-      </w:r>
-      <w:r>
-        <w:rPr>
-          <w:b/>
-          <w:i/>
-          <w:sz w:val="24"/>
-        </w:rPr>
-        <w:t>eladat</w:t>
-      </w:r>
-      <w:r>
-        <w:rPr>
-          <w:sz w:val="24"/>
-        </w:rPr>
-        <w:t>)</w:t>
+        <w:t>Sajnos nem minden osztálynál tüntettek fel tanárt. Készítsen lekérdezést, amely megadja, hogy hány osztálynál nem szerepel tanár!</w:t>
       </w:r>
     </w:p>
     <w:p>
@@ -2737,47 +2520,6 @@
           <w:sz w:val="24"/>
         </w:rPr>
         <w:t xml:space="preserve">A tanárok közül néhányan maguk is növendékei voltak az intézménynek. Készítsen lekérdezést, amely megadja ezen tanárok neveit és azt az évet, amikor elkezdtek tanítani! </w:t>
-      </w:r>
-      <w:r>
-        <w:rPr>
-          <w:spacing w:val="-2"/>
-          <w:sz w:val="24"/>
-        </w:rPr>
-        <w:t>(</w:t>
-      </w:r>
-      <w:r>
-        <w:rPr>
-          <w:b/>
-          <w:i/>
-          <w:spacing w:val="-2"/>
-          <w:sz w:val="24"/>
-        </w:rPr>
-        <w:t xml:space="preserve">11. </w:t>
-      </w:r>
-      <w:r>
-        <w:rPr>
-          <w:b/>
-          <w:i/>
-          <w:spacing w:val="-2"/>
-          <w:sz w:val="24"/>
-        </w:rPr>
-        <w:t>f</w:t>
-      </w:r>
-      <w:r>
-        <w:rPr>
-          <w:b/>
-          <w:i/>
-          <w:spacing w:val="-2"/>
-          <w:sz w:val="24"/>
-        </w:rPr>
-        <w:t>eladat</w:t>
-      </w:r>
-      <w:r>
-        <w:rPr>
-          <w:spacing w:val="-2"/>
-          <w:sz w:val="24"/>
-        </w:rPr>
-        <w:t>)</w:t>
       </w:r>
     </w:p>
     <w:p>
@@ -3021,21 +2763,7 @@
         <w:rPr>
           <w:sz w:val="24"/>
         </w:rPr>
-        <w:t>függvény. (</w:t>
-      </w:r>
-      <w:r>
-        <w:rPr>
-          <w:b/>
-          <w:i/>
-          <w:sz w:val="24"/>
-        </w:rPr>
-        <w:t>12. feladat</w:t>
-      </w:r>
-      <w:r>
-        <w:rPr>
-          <w:sz w:val="24"/>
-        </w:rPr>
-        <w:t>)</w:t>
+        <w:t>függvény.</w:t>
       </w:r>
     </w:p>
     <w:p>
@@ -3070,7 +2798,7 @@
 </file>
 
 <file path=word/endnotes.xml><?xml version="1.0" encoding="utf-8"?>
-<w:endnotes xmlns:wpc="http://schemas.microsoft.com/office/word/2010/wordprocessingCanvas" xmlns:cx="http://schemas.microsoft.com/office/drawing/2014/chartex" xmlns:cx1="http://schemas.microsoft.com/office/drawing/2015/9/8/chartex" xmlns:cx2="http://schemas.microsoft.com/office/drawing/2015/10/21/chartex" xmlns:cx3="http://schemas.microsoft.com/office/drawing/2016/5/9/chartex" xmlns:cx4="http://schemas.microsoft.com/office/drawing/2016/5/10/chartex" xmlns:cx5="http://schemas.microsoft.com/office/drawing/2016/5/11/chartex" xmlns:cx6="http://schemas.microsoft.com/office/drawing/2016/5/12/chartex" xmlns:cx7="http://schemas.microsoft.com/office/drawing/2016/5/13/chartex" xmlns:cx8="http://schemas.microsoft.com/office/drawing/2016/5/14/chartex" xmlns:mc="http://schemas.openxmlformats.org/markup-compatibility/2006" xmlns:aink="http://schemas.microsoft.com/office/drawing/2016/ink" xmlns:am3d="http://schemas.microsoft.com/office/drawing/2017/model3d" xmlns:o="urn:schemas-microsoft-com:office:office" xmlns:oel="http://schemas.microsoft.com/office/2019/extlst" xmlns:r="http://schemas.openxmlformats.org/officeDocument/2006/relationships" xmlns:m="http://schemas.openxmlformats.org/officeDocument/2006/math" xmlns:v="urn:schemas-microsoft-com:vml" xmlns:wp14="http://schemas.microsoft.com/office/word/2010/wordprocessingDrawing" xmlns:wp="http://schemas.openxmlformats.org/drawingml/2006/wordprocessingDrawing" xmlns:w10="urn:schemas-microsoft-com:office:word" xmlns:w="http://schemas.openxmlformats.org/wordprocessingml/2006/main" xmlns:w14="http://schemas.microsoft.com/office/word/2010/wordml" xmlns:w15="http://schemas.microsoft.com/office/word/2012/wordml" xmlns:w16cex="http://schemas.microsoft.com/office/word/2018/wordml/cex" xmlns:w16cid="http://schemas.microsoft.com/office/word/2016/wordml/cid" xmlns:w16="http://schemas.microsoft.com/office/word/2018/wordml" xmlns:w16sdtdh="http://schemas.microsoft.com/office/word/2020/wordml/sdtdatahash" xmlns:w16se="http://schemas.microsoft.com/office/word/2015/wordml/symex" xmlns:wpg="http://schemas.microsoft.com/office/word/2010/wordprocessingGroup" xmlns:wpi="http://schemas.microsoft.com/office/word/2010/wordprocessingInk" xmlns:wne="http://schemas.microsoft.com/office/word/2006/wordml" xmlns:wps="http://schemas.microsoft.com/office/word/2010/wordprocessingShape" mc:Ignorable="w14 w15 w16se w16cid w16 w16cex w16sdtdh wp14">
+<w:endnotes xmlns:wpc="http://schemas.microsoft.com/office/word/2010/wordprocessingCanvas" xmlns:cx="http://schemas.microsoft.com/office/drawing/2014/chartex" xmlns:cx1="http://schemas.microsoft.com/office/drawing/2015/9/8/chartex" xmlns:cx2="http://schemas.microsoft.com/office/drawing/2015/10/21/chartex" xmlns:cx3="http://schemas.microsoft.com/office/drawing/2016/5/9/chartex" xmlns:cx4="http://schemas.microsoft.com/office/drawing/2016/5/10/chartex" xmlns:cx5="http://schemas.microsoft.com/office/drawing/2016/5/11/chartex" xmlns:cx6="http://schemas.microsoft.com/office/drawing/2016/5/12/chartex" xmlns:cx7="http://schemas.microsoft.com/office/drawing/2016/5/13/chartex" xmlns:cx8="http://schemas.microsoft.com/office/drawing/2016/5/14/chartex" xmlns:mc="http://schemas.openxmlformats.org/markup-compatibility/2006" xmlns:aink="http://schemas.microsoft.com/office/drawing/2016/ink" xmlns:am3d="http://schemas.microsoft.com/office/drawing/2017/model3d" xmlns:o="urn:schemas-microsoft-com:office:office" xmlns:r="http://schemas.openxmlformats.org/officeDocument/2006/relationships" xmlns:m="http://schemas.openxmlformats.org/officeDocument/2006/math" xmlns:v="urn:schemas-microsoft-com:vml" xmlns:wp14="http://schemas.microsoft.com/office/word/2010/wordprocessingDrawing" xmlns:wp="http://schemas.openxmlformats.org/drawingml/2006/wordprocessingDrawing" xmlns:w10="urn:schemas-microsoft-com:office:word" xmlns:w="http://schemas.openxmlformats.org/wordprocessingml/2006/main" xmlns:w14="http://schemas.microsoft.com/office/word/2010/wordml" xmlns:w15="http://schemas.microsoft.com/office/word/2012/wordml" xmlns:w16cid="http://schemas.microsoft.com/office/word/2016/wordml/cid" xmlns:w16se="http://schemas.microsoft.com/office/word/2015/wordml/symex" xmlns:wpg="http://schemas.microsoft.com/office/word/2010/wordprocessingGroup" xmlns:wpi="http://schemas.microsoft.com/office/word/2010/wordprocessingInk" xmlns:wne="http://schemas.microsoft.com/office/word/2006/wordml" xmlns:wps="http://schemas.microsoft.com/office/word/2010/wordprocessingShape" mc:Ignorable="w14 w15 w16se w16cid wp14">
   <w:endnote w:type="separator" w:id="-1">
     <w:p>
       <w:r>
@@ -3089,7 +2817,7 @@
 </file>
 
 <file path=word/footer1.xml><?xml version="1.0" encoding="utf-8"?>
-<w:ftr xmlns:wpc="http://schemas.microsoft.com/office/word/2010/wordprocessingCanvas" xmlns:cx="http://schemas.microsoft.com/office/drawing/2014/chartex" xmlns:cx1="http://schemas.microsoft.com/office/drawing/2015/9/8/chartex" xmlns:cx2="http://schemas.microsoft.com/office/drawing/2015/10/21/chartex" xmlns:cx3="http://schemas.microsoft.com/office/drawing/2016/5/9/chartex" xmlns:cx4="http://schemas.microsoft.com/office/drawing/2016/5/10/chartex" xmlns:cx5="http://schemas.microsoft.com/office/drawing/2016/5/11/chartex" xmlns:cx6="http://schemas.microsoft.com/office/drawing/2016/5/12/chartex" xmlns:cx7="http://schemas.microsoft.com/office/drawing/2016/5/13/chartex" xmlns:cx8="http://schemas.microsoft.com/office/drawing/2016/5/14/chartex" xmlns:mc="http://schemas.openxmlformats.org/markup-compatibility/2006" xmlns:aink="http://schemas.microsoft.com/office/drawing/2016/ink" xmlns:am3d="http://schemas.microsoft.com/office/drawing/2017/model3d" xmlns:o="urn:schemas-microsoft-com:office:office" xmlns:oel="http://schemas.microsoft.com/office/2019/extlst" xmlns:r="http://schemas.openxmlformats.org/officeDocument/2006/relationships" xmlns:m="http://schemas.openxmlformats.org/officeDocument/2006/math" xmlns:v="urn:schemas-microsoft-com:vml" xmlns:wp14="http://schemas.microsoft.com/office/word/2010/wordprocessingDrawing" xmlns:wp="http://schemas.openxmlformats.org/drawingml/2006/wordprocessingDrawing" xmlns:w10="urn:schemas-microsoft-com:office:word" xmlns:w="http://schemas.openxmlformats.org/wordprocessingml/2006/main" xmlns:w14="http://schemas.microsoft.com/office/word/2010/wordml" xmlns:w15="http://schemas.microsoft.com/office/word/2012/wordml" xmlns:w16cex="http://schemas.microsoft.com/office/word/2018/wordml/cex" xmlns:w16cid="http://schemas.microsoft.com/office/word/2016/wordml/cid" xmlns:w16="http://schemas.microsoft.com/office/word/2018/wordml" xmlns:w16sdtdh="http://schemas.microsoft.com/office/word/2020/wordml/sdtdatahash" xmlns:w16se="http://schemas.microsoft.com/office/word/2015/wordml/symex" xmlns:wpg="http://schemas.microsoft.com/office/word/2010/wordprocessingGroup" xmlns:wpi="http://schemas.microsoft.com/office/word/2010/wordprocessingInk" xmlns:wne="http://schemas.microsoft.com/office/word/2006/wordml" xmlns:wps="http://schemas.microsoft.com/office/word/2010/wordprocessingShape" mc:Ignorable="w14 w15 w16se w16cid w16 w16cex w16sdtdh wp14">
+<w:ftr xmlns:wpc="http://schemas.microsoft.com/office/word/2010/wordprocessingCanvas" xmlns:cx="http://schemas.microsoft.com/office/drawing/2014/chartex" xmlns:cx1="http://schemas.microsoft.com/office/drawing/2015/9/8/chartex" xmlns:cx2="http://schemas.microsoft.com/office/drawing/2015/10/21/chartex" xmlns:cx3="http://schemas.microsoft.com/office/drawing/2016/5/9/chartex" xmlns:cx4="http://schemas.microsoft.com/office/drawing/2016/5/10/chartex" xmlns:cx5="http://schemas.microsoft.com/office/drawing/2016/5/11/chartex" xmlns:cx6="http://schemas.microsoft.com/office/drawing/2016/5/12/chartex" xmlns:cx7="http://schemas.microsoft.com/office/drawing/2016/5/13/chartex" xmlns:cx8="http://schemas.microsoft.com/office/drawing/2016/5/14/chartex" xmlns:mc="http://schemas.openxmlformats.org/markup-compatibility/2006" xmlns:aink="http://schemas.microsoft.com/office/drawing/2016/ink" xmlns:am3d="http://schemas.microsoft.com/office/drawing/2017/model3d" xmlns:o="urn:schemas-microsoft-com:office:office" xmlns:r="http://schemas.openxmlformats.org/officeDocument/2006/relationships" xmlns:m="http://schemas.openxmlformats.org/officeDocument/2006/math" xmlns:v="urn:schemas-microsoft-com:vml" xmlns:wp14="http://schemas.microsoft.com/office/word/2010/wordprocessingDrawing" xmlns:wp="http://schemas.openxmlformats.org/drawingml/2006/wordprocessingDrawing" xmlns:w10="urn:schemas-microsoft-com:office:word" xmlns:w="http://schemas.openxmlformats.org/wordprocessingml/2006/main" xmlns:w14="http://schemas.microsoft.com/office/word/2010/wordml" xmlns:w15="http://schemas.microsoft.com/office/word/2012/wordml" xmlns:w16cid="http://schemas.microsoft.com/office/word/2016/wordml/cid" xmlns:w16se="http://schemas.microsoft.com/office/word/2015/wordml/symex" xmlns:wpg="http://schemas.microsoft.com/office/word/2010/wordprocessingGroup" xmlns:wpi="http://schemas.microsoft.com/office/word/2010/wordprocessingInk" xmlns:wne="http://schemas.microsoft.com/office/word/2006/wordml" xmlns:wps="http://schemas.microsoft.com/office/word/2010/wordprocessingShape" mc:Ignorable="w14 w15 w16se w16cid wp14">
   <w:p>
     <w:pPr>
       <w:pStyle w:val="Szvegtrzs"/>
@@ -3101,7 +2829,7 @@
     </w:pPr>
     <w:r>
       <w:pict>
-        <v:line id="_x0000_s1028" style="position:absolute;z-index:-15780352;mso-position-horizontal-relative:page;mso-position-vertical-relative:page" from="70.85pt,775.55pt" to="524.45pt,775.55pt" strokeweight=".96pt">
+        <v:line id="_x0000_s2052" style="position:absolute;z-index:-15780352;mso-position-horizontal-relative:page;mso-position-vertical-relative:page" from="70.85pt,775.55pt" to="524.45pt,775.55pt" strokeweight=".96pt">
           <w10:wrap anchorx="page" anchory="page"/>
         </v:line>
       </w:pict>
@@ -3111,7 +2839,7 @@
 </file>
 
 <file path=word/footnotes.xml><?xml version="1.0" encoding="utf-8"?>
-<w:footnotes xmlns:wpc="http://schemas.microsoft.com/office/word/2010/wordprocessingCanvas" xmlns:cx="http://schemas.microsoft.com/office/drawing/2014/chartex" xmlns:cx1="http://schemas.microsoft.com/office/drawing/2015/9/8/chartex" xmlns:cx2="http://schemas.microsoft.com/office/drawing/2015/10/21/chartex" xmlns:cx3="http://schemas.microsoft.com/office/drawing/2016/5/9/chartex" xmlns:cx4="http://schemas.microsoft.com/office/drawing/2016/5/10/chartex" xmlns:cx5="http://schemas.microsoft.com/office/drawing/2016/5/11/chartex" xmlns:cx6="http://schemas.microsoft.com/office/drawing/2016/5/12/chartex" xmlns:cx7="http://schemas.microsoft.com/office/drawing/2016/5/13/chartex" xmlns:cx8="http://schemas.microsoft.com/office/drawing/2016/5/14/chartex" xmlns:mc="http://schemas.openxmlformats.org/markup-compatibility/2006" xmlns:aink="http://schemas.microsoft.com/office/drawing/2016/ink" xmlns:am3d="http://schemas.microsoft.com/office/drawing/2017/model3d" xmlns:o="urn:schemas-microsoft-com:office:office" xmlns:oel="http://schemas.microsoft.com/office/2019/extlst" xmlns:r="http://schemas.openxmlformats.org/officeDocument/2006/relationships" xmlns:m="http://schemas.openxmlformats.org/officeDocument/2006/math" xmlns:v="urn:schemas-microsoft-com:vml" xmlns:wp14="http://schemas.microsoft.com/office/word/2010/wordprocessingDrawing" xmlns:wp="http://schemas.openxmlformats.org/drawingml/2006/wordprocessingDrawing" xmlns:w10="urn:schemas-microsoft-com:office:word" xmlns:w="http://schemas.openxmlformats.org/wordprocessingml/2006/main" xmlns:w14="http://schemas.microsoft.com/office/word/2010/wordml" xmlns:w15="http://schemas.microsoft.com/office/word/2012/wordml" xmlns:w16cex="http://schemas.microsoft.com/office/word/2018/wordml/cex" xmlns:w16cid="http://schemas.microsoft.com/office/word/2016/wordml/cid" xmlns:w16="http://schemas.microsoft.com/office/word/2018/wordml" xmlns:w16sdtdh="http://schemas.microsoft.com/office/word/2020/wordml/sdtdatahash" xmlns:w16se="http://schemas.microsoft.com/office/word/2015/wordml/symex" xmlns:wpg="http://schemas.microsoft.com/office/word/2010/wordprocessingGroup" xmlns:wpi="http://schemas.microsoft.com/office/word/2010/wordprocessingInk" xmlns:wne="http://schemas.microsoft.com/office/word/2006/wordml" xmlns:wps="http://schemas.microsoft.com/office/word/2010/wordprocessingShape" mc:Ignorable="w14 w15 w16se w16cid w16 w16cex w16sdtdh wp14">
+<w:footnotes xmlns:wpc="http://schemas.microsoft.com/office/word/2010/wordprocessingCanvas" xmlns:cx="http://schemas.microsoft.com/office/drawing/2014/chartex" xmlns:cx1="http://schemas.microsoft.com/office/drawing/2015/9/8/chartex" xmlns:cx2="http://schemas.microsoft.com/office/drawing/2015/10/21/chartex" xmlns:cx3="http://schemas.microsoft.com/office/drawing/2016/5/9/chartex" xmlns:cx4="http://schemas.microsoft.com/office/drawing/2016/5/10/chartex" xmlns:cx5="http://schemas.microsoft.com/office/drawing/2016/5/11/chartex" xmlns:cx6="http://schemas.microsoft.com/office/drawing/2016/5/12/chartex" xmlns:cx7="http://schemas.microsoft.com/office/drawing/2016/5/13/chartex" xmlns:cx8="http://schemas.microsoft.com/office/drawing/2016/5/14/chartex" xmlns:mc="http://schemas.openxmlformats.org/markup-compatibility/2006" xmlns:aink="http://schemas.microsoft.com/office/drawing/2016/ink" xmlns:am3d="http://schemas.microsoft.com/office/drawing/2017/model3d" xmlns:o="urn:schemas-microsoft-com:office:office" xmlns:r="http://schemas.openxmlformats.org/officeDocument/2006/relationships" xmlns:m="http://schemas.openxmlformats.org/officeDocument/2006/math" xmlns:v="urn:schemas-microsoft-com:vml" xmlns:wp14="http://schemas.microsoft.com/office/word/2010/wordprocessingDrawing" xmlns:wp="http://schemas.openxmlformats.org/drawingml/2006/wordprocessingDrawing" xmlns:w10="urn:schemas-microsoft-com:office:word" xmlns:w="http://schemas.openxmlformats.org/wordprocessingml/2006/main" xmlns:w14="http://schemas.microsoft.com/office/word/2010/wordml" xmlns:w15="http://schemas.microsoft.com/office/word/2012/wordml" xmlns:w16cid="http://schemas.microsoft.com/office/word/2016/wordml/cid" xmlns:w16se="http://schemas.microsoft.com/office/word/2015/wordml/symex" xmlns:wpg="http://schemas.microsoft.com/office/word/2010/wordprocessingGroup" xmlns:wpi="http://schemas.microsoft.com/office/word/2010/wordprocessingInk" xmlns:wne="http://schemas.microsoft.com/office/word/2006/wordml" xmlns:wps="http://schemas.microsoft.com/office/word/2010/wordprocessingShape" mc:Ignorable="w14 w15 w16se w16cid wp14">
   <w:footnote w:type="separator" w:id="-1">
     <w:p>
       <w:r>
@@ -3130,7 +2858,7 @@
 </file>
 
 <file path=word/header1.xml><?xml version="1.0" encoding="utf-8"?>
-<w:hdr xmlns:wpc="http://schemas.microsoft.com/office/word/2010/wordprocessingCanvas" xmlns:cx="http://schemas.microsoft.com/office/drawing/2014/chartex" xmlns:cx1="http://schemas.microsoft.com/office/drawing/2015/9/8/chartex" xmlns:cx2="http://schemas.microsoft.com/office/drawing/2015/10/21/chartex" xmlns:cx3="http://schemas.microsoft.com/office/drawing/2016/5/9/chartex" xmlns:cx4="http://schemas.microsoft.com/office/drawing/2016/5/10/chartex" xmlns:cx5="http://schemas.microsoft.com/office/drawing/2016/5/11/chartex" xmlns:cx6="http://schemas.microsoft.com/office/drawing/2016/5/12/chartex" xmlns:cx7="http://schemas.microsoft.com/office/drawing/2016/5/13/chartex" xmlns:cx8="http://schemas.microsoft.com/office/drawing/2016/5/14/chartex" xmlns:mc="http://schemas.openxmlformats.org/markup-compatibility/2006" xmlns:aink="http://schemas.microsoft.com/office/drawing/2016/ink" xmlns:am3d="http://schemas.microsoft.com/office/drawing/2017/model3d" xmlns:o="urn:schemas-microsoft-com:office:office" xmlns:oel="http://schemas.microsoft.com/office/2019/extlst" xmlns:r="http://schemas.openxmlformats.org/officeDocument/2006/relationships" xmlns:m="http://schemas.openxmlformats.org/officeDocument/2006/math" xmlns:v="urn:schemas-microsoft-com:vml" xmlns:wp14="http://schemas.microsoft.com/office/word/2010/wordprocessingDrawing" xmlns:wp="http://schemas.openxmlformats.org/drawingml/2006/wordprocessingDrawing" xmlns:w10="urn:schemas-microsoft-com:office:word" xmlns:w="http://schemas.openxmlformats.org/wordprocessingml/2006/main" xmlns:w14="http://schemas.microsoft.com/office/word/2010/wordml" xmlns:w15="http://schemas.microsoft.com/office/word/2012/wordml" xmlns:w16cex="http://schemas.microsoft.com/office/word/2018/wordml/cex" xmlns:w16cid="http://schemas.microsoft.com/office/word/2016/wordml/cid" xmlns:w16="http://schemas.microsoft.com/office/word/2018/wordml" xmlns:w16sdtdh="http://schemas.microsoft.com/office/word/2020/wordml/sdtdatahash" xmlns:w16se="http://schemas.microsoft.com/office/word/2015/wordml/symex" xmlns:wpg="http://schemas.microsoft.com/office/word/2010/wordprocessingGroup" xmlns:wpi="http://schemas.microsoft.com/office/word/2010/wordprocessingInk" xmlns:wne="http://schemas.microsoft.com/office/word/2006/wordml" xmlns:wps="http://schemas.microsoft.com/office/word/2010/wordprocessingShape" mc:Ignorable="w14 w15 w16se w16cid w16 w16cex w16sdtdh wp14">
+<w:hdr xmlns:wpc="http://schemas.microsoft.com/office/word/2010/wordprocessingCanvas" xmlns:cx="http://schemas.microsoft.com/office/drawing/2014/chartex" xmlns:cx1="http://schemas.microsoft.com/office/drawing/2015/9/8/chartex" xmlns:cx2="http://schemas.microsoft.com/office/drawing/2015/10/21/chartex" xmlns:cx3="http://schemas.microsoft.com/office/drawing/2016/5/9/chartex" xmlns:cx4="http://schemas.microsoft.com/office/drawing/2016/5/10/chartex" xmlns:cx5="http://schemas.microsoft.com/office/drawing/2016/5/11/chartex" xmlns:cx6="http://schemas.microsoft.com/office/drawing/2016/5/12/chartex" xmlns:cx7="http://schemas.microsoft.com/office/drawing/2016/5/13/chartex" xmlns:cx8="http://schemas.microsoft.com/office/drawing/2016/5/14/chartex" xmlns:mc="http://schemas.openxmlformats.org/markup-compatibility/2006" xmlns:aink="http://schemas.microsoft.com/office/drawing/2016/ink" xmlns:am3d="http://schemas.microsoft.com/office/drawing/2017/model3d" xmlns:o="urn:schemas-microsoft-com:office:office" xmlns:r="http://schemas.openxmlformats.org/officeDocument/2006/relationships" xmlns:m="http://schemas.openxmlformats.org/officeDocument/2006/math" xmlns:v="urn:schemas-microsoft-com:vml" xmlns:wp14="http://schemas.microsoft.com/office/word/2010/wordprocessingDrawing" xmlns:wp="http://schemas.openxmlformats.org/drawingml/2006/wordprocessingDrawing" xmlns:w10="urn:schemas-microsoft-com:office:word" xmlns:w="http://schemas.openxmlformats.org/wordprocessingml/2006/main" xmlns:w14="http://schemas.microsoft.com/office/word/2010/wordml" xmlns:w15="http://schemas.microsoft.com/office/word/2012/wordml" xmlns:w16cid="http://schemas.microsoft.com/office/word/2016/wordml/cid" xmlns:w16se="http://schemas.microsoft.com/office/word/2015/wordml/symex" xmlns:wpg="http://schemas.microsoft.com/office/word/2010/wordprocessingGroup" xmlns:wpi="http://schemas.microsoft.com/office/word/2010/wordprocessingInk" xmlns:wne="http://schemas.microsoft.com/office/word/2006/wordml" xmlns:wps="http://schemas.microsoft.com/office/word/2010/wordprocessingShape" mc:Ignorable="w14 w15 w16se w16cid wp14">
   <w:p>
     <w:pPr>
       <w:pStyle w:val="Szvegtrzs"/>
@@ -3142,7 +2870,7 @@
     </w:pPr>
     <w:r>
       <w:pict>
-        <v:line id="_x0000_s1031" style="position:absolute;z-index:-15781888;mso-position-horizontal-relative:page;mso-position-vertical-relative:page" from="70.85pt,66.35pt" to="524.45pt,66.35pt" strokeweight=".96pt">
+        <v:line id="_x0000_s2055" style="position:absolute;z-index:-15781888;mso-position-horizontal-relative:page;mso-position-vertical-relative:page" from="70.85pt,66.35pt" to="524.45pt,66.35pt" strokeweight=".96pt">
           <w10:wrap anchorx="page" anchory="page"/>
         </v:line>
       </w:pict>
@@ -3152,7 +2880,7 @@
 </file>
 
 <file path=word/numbering.xml><?xml version="1.0" encoding="utf-8"?>
-<w:numbering xmlns:wpc="http://schemas.microsoft.com/office/word/2010/wordprocessingCanvas" xmlns:cx="http://schemas.microsoft.com/office/drawing/2014/chartex" xmlns:cx1="http://schemas.microsoft.com/office/drawing/2015/9/8/chartex" xmlns:cx2="http://schemas.microsoft.com/office/drawing/2015/10/21/chartex" xmlns:cx3="http://schemas.microsoft.com/office/drawing/2016/5/9/chartex" xmlns:cx4="http://schemas.microsoft.com/office/drawing/2016/5/10/chartex" xmlns:cx5="http://schemas.microsoft.com/office/drawing/2016/5/11/chartex" xmlns:cx6="http://schemas.microsoft.com/office/drawing/2016/5/12/chartex" xmlns:cx7="http://schemas.microsoft.com/office/drawing/2016/5/13/chartex" xmlns:cx8="http://schemas.microsoft.com/office/drawing/2016/5/14/chartex" xmlns:mc="http://schemas.openxmlformats.org/markup-compatibility/2006" xmlns:aink="http://schemas.microsoft.com/office/drawing/2016/ink" xmlns:am3d="http://schemas.microsoft.com/office/drawing/2017/model3d" xmlns:o="urn:schemas-microsoft-com:office:office" xmlns:oel="http://schemas.microsoft.com/office/2019/extlst" xmlns:r="http://schemas.openxmlformats.org/officeDocument/2006/relationships" xmlns:m="http://schemas.openxmlformats.org/officeDocument/2006/math" xmlns:v="urn:schemas-microsoft-com:vml" xmlns:wp14="http://schemas.microsoft.com/office/word/2010/wordprocessingDrawing" xmlns:wp="http://schemas.openxmlformats.org/drawingml/2006/wordprocessingDrawing" xmlns:w10="urn:schemas-microsoft-com:office:word" xmlns:w="http://schemas.openxmlformats.org/wordprocessingml/2006/main" xmlns:w14="http://schemas.microsoft.com/office/word/2010/wordml" xmlns:w15="http://schemas.microsoft.com/office/word/2012/wordml" xmlns:w16cex="http://schemas.microsoft.com/office/word/2018/wordml/cex" xmlns:w16cid="http://schemas.microsoft.com/office/word/2016/wordml/cid" xmlns:w16="http://schemas.microsoft.com/office/word/2018/wordml" xmlns:w16sdtdh="http://schemas.microsoft.com/office/word/2020/wordml/sdtdatahash" xmlns:w16se="http://schemas.microsoft.com/office/word/2015/wordml/symex" xmlns:wpg="http://schemas.microsoft.com/office/word/2010/wordprocessingGroup" xmlns:wpi="http://schemas.microsoft.com/office/word/2010/wordprocessingInk" xmlns:wne="http://schemas.microsoft.com/office/word/2006/wordml" xmlns:wps="http://schemas.microsoft.com/office/word/2010/wordprocessingShape" mc:Ignorable="w14 w15 w16se w16cid w16 w16cex w16sdtdh wp14">
+<w:numbering xmlns:wpc="http://schemas.microsoft.com/office/word/2010/wordprocessingCanvas" xmlns:cx="http://schemas.microsoft.com/office/drawing/2014/chartex" xmlns:cx1="http://schemas.microsoft.com/office/drawing/2015/9/8/chartex" xmlns:cx2="http://schemas.microsoft.com/office/drawing/2015/10/21/chartex" xmlns:cx3="http://schemas.microsoft.com/office/drawing/2016/5/9/chartex" xmlns:cx4="http://schemas.microsoft.com/office/drawing/2016/5/10/chartex" xmlns:cx5="http://schemas.microsoft.com/office/drawing/2016/5/11/chartex" xmlns:cx6="http://schemas.microsoft.com/office/drawing/2016/5/12/chartex" xmlns:cx7="http://schemas.microsoft.com/office/drawing/2016/5/13/chartex" xmlns:cx8="http://schemas.microsoft.com/office/drawing/2016/5/14/chartex" xmlns:mc="http://schemas.openxmlformats.org/markup-compatibility/2006" xmlns:aink="http://schemas.microsoft.com/office/drawing/2016/ink" xmlns:am3d="http://schemas.microsoft.com/office/drawing/2017/model3d" xmlns:o="urn:schemas-microsoft-com:office:office" xmlns:r="http://schemas.openxmlformats.org/officeDocument/2006/relationships" xmlns:m="http://schemas.openxmlformats.org/officeDocument/2006/math" xmlns:v="urn:schemas-microsoft-com:vml" xmlns:wp14="http://schemas.microsoft.com/office/word/2010/wordprocessingDrawing" xmlns:wp="http://schemas.openxmlformats.org/drawingml/2006/wordprocessingDrawing" xmlns:w10="urn:schemas-microsoft-com:office:word" xmlns:w="http://schemas.openxmlformats.org/wordprocessingml/2006/main" xmlns:w14="http://schemas.microsoft.com/office/word/2010/wordml" xmlns:w15="http://schemas.microsoft.com/office/word/2012/wordml" xmlns:w16cid="http://schemas.microsoft.com/office/word/2016/wordml/cid" xmlns:w16se="http://schemas.microsoft.com/office/word/2015/wordml/symex" xmlns:wpg="http://schemas.microsoft.com/office/word/2010/wordprocessingGroup" xmlns:wpi="http://schemas.microsoft.com/office/word/2010/wordprocessingInk" xmlns:wne="http://schemas.microsoft.com/office/word/2006/wordml" xmlns:wps="http://schemas.microsoft.com/office/word/2010/wordprocessingShape" mc:Ignorable="w14 w15 w16se w16cid wp14">
   <w:abstractNum w:abstractNumId="0" w15:restartNumberingAfterBreak="0">
     <w:nsid w:val="053E5896"/>
     <w:multiLevelType w:val="hybridMultilevel"/>
@@ -3282,14 +3010,14 @@
       </w:rPr>
     </w:lvl>
   </w:abstractNum>
-  <w:num w:numId="1" w16cid:durableId="1042561529">
+  <w:num w:numId="1">
     <w:abstractNumId w:val="0"/>
   </w:num>
 </w:numbering>
 </file>
 
 <file path=word/styles.xml><?xml version="1.0" encoding="utf-8"?>
-<w:styles xmlns:mc="http://schemas.openxmlformats.org/markup-compatibility/2006" xmlns:r="http://schemas.openxmlformats.org/officeDocument/2006/relationships" xmlns:w="http://schemas.openxmlformats.org/wordprocessingml/2006/main" xmlns:w14="http://schemas.microsoft.com/office/word/2010/wordml" xmlns:w15="http://schemas.microsoft.com/office/word/2012/wordml" xmlns:w16cex="http://schemas.microsoft.com/office/word/2018/wordml/cex" xmlns:w16cid="http://schemas.microsoft.com/office/word/2016/wordml/cid" xmlns:w16="http://schemas.microsoft.com/office/word/2018/wordml" xmlns:w16sdtdh="http://schemas.microsoft.com/office/word/2020/wordml/sdtdatahash" xmlns:w16se="http://schemas.microsoft.com/office/word/2015/wordml/symex" mc:Ignorable="w14 w15 w16se w16cid w16 w16cex w16sdtdh">
+<w:styles xmlns:mc="http://schemas.openxmlformats.org/markup-compatibility/2006" xmlns:r="http://schemas.openxmlformats.org/officeDocument/2006/relationships" xmlns:w="http://schemas.openxmlformats.org/wordprocessingml/2006/main" xmlns:w14="http://schemas.microsoft.com/office/word/2010/wordml" xmlns:w15="http://schemas.microsoft.com/office/word/2012/wordml" xmlns:w16cid="http://schemas.microsoft.com/office/word/2016/wordml/cid" xmlns:w16se="http://schemas.microsoft.com/office/word/2015/wordml/symex" mc:Ignorable="w14 w15 w16se w16cid">
   <w:docDefaults>
     <w:rPrDefault>
       <w:rPr>
@@ -3307,7 +3035,7 @@
       </w:pPr>
     </w:pPrDefault>
   </w:docDefaults>
-  <w:latentStyles w:defLockedState="0" w:defUIPriority="99" w:defSemiHidden="0" w:defUnhideWhenUsed="0" w:defQFormat="0" w:count="376">
+  <w:latentStyles w:defLockedState="0" w:defUIPriority="99" w:defSemiHidden="0" w:defUnhideWhenUsed="0" w:defQFormat="0" w:count="375">
     <w:lsdException w:name="Normal" w:uiPriority="0" w:qFormat="1"/>
     <w:lsdException w:name="heading 1" w:uiPriority="9" w:qFormat="1"/>
     <w:lsdException w:name="heading 2" w:semiHidden="1" w:uiPriority="9" w:unhideWhenUsed="1" w:qFormat="1"/>
@@ -3683,7 +3411,6 @@
     <w:lsdException w:name="Smart Hyperlink" w:semiHidden="1" w:unhideWhenUsed="1"/>
     <w:lsdException w:name="Hashtag" w:semiHidden="1" w:unhideWhenUsed="1"/>
     <w:lsdException w:name="Unresolved Mention" w:semiHidden="1" w:unhideWhenUsed="1"/>
-    <w:lsdException w:name="Smart Link" w:semiHidden="1" w:unhideWhenUsed="1"/>
   </w:latentStyles>
   <w:style w:type="paragraph" w:default="1" w:styleId="Norml">
     <w:name w:val="Normal"/>

</xml_diff>

<commit_message>
added pictures for all SELECT query
</commit_message>
<xml_diff>
--- a/Renewed/Színésznövendékek_MySQL.docx
+++ b/Renewed/Színésznövendékek_MySQL.docx
@@ -2188,15 +2188,7 @@
         <w:rPr>
           <w:sz w:val="24"/>
         </w:rPr>
-        <w:t>értéket használ</w:t>
-      </w:r>
-      <w:bookmarkStart w:id="0" w:name="_GoBack"/>
-      <w:bookmarkEnd w:id="0"/>
-      <w:r>
-        <w:rPr>
-          <w:sz w:val="24"/>
-        </w:rPr>
-        <w:t>hat!</w:t>
+        <w:t>értéket használhat!</w:t>
       </w:r>
     </w:p>
     <w:p>
@@ -2388,24 +2380,72 @@
     <w:p>
       <w:pPr>
         <w:pStyle w:val="Listaszerbekezds"/>
-        <w:numPr>
-          <w:ilvl w:val="1"/>
-          <w:numId w:val="1"/>
-        </w:numPr>
         <w:tabs>
           <w:tab w:val="left" w:pos="709"/>
         </w:tabs>
         <w:spacing w:before="106" w:line="237" w:lineRule="auto"/>
-        <w:ind w:left="709" w:right="110" w:hanging="567"/>
-        <w:rPr>
-          <w:sz w:val="24"/>
-        </w:rPr>
-      </w:pPr>
-      <w:r>
-        <w:rPr>
-          <w:sz w:val="24"/>
-        </w:rPr>
-        <w:t>Készítsen lekérdezést, amely megadja, hogy az 1970-es években melyik tanár keze alatt végzett egynél több osztály!</w:t>
+        <w:ind w:left="709" w:right="110" w:firstLine="0"/>
+        <w:jc w:val="center"/>
+        <w:rPr>
+          <w:sz w:val="24"/>
+          <w14:shadow w14:blurRad="60007" w14:dist="310007" w14:dir="7680000" w14:sx="100000" w14:sy="30000" w14:kx="1300200" w14:ky="0" w14:algn="ctr">
+            <w14:srgbClr w14:val="000000">
+              <w14:alpha w14:val="68000"/>
+            </w14:srgbClr>
+          </w14:shadow>
+        </w:rPr>
+      </w:pPr>
+      <w:r>
+        <w:rPr>
+          <w:noProof/>
+        </w:rPr>
+        <w:drawing>
+          <wp:inline distT="0" distB="0" distL="0" distR="0" wp14:anchorId="38C1E842" wp14:editId="2403C917">
+            <wp:extent cx="781050" cy="1028700"/>
+            <wp:effectExtent l="57150" t="57150" r="114300" b="114300"/>
+            <wp:docPr id="4" name="Kép 4"/>
+            <wp:cNvGraphicFramePr>
+              <a:graphicFrameLocks xmlns:a="http://schemas.openxmlformats.org/drawingml/2006/main" noChangeAspect="1"/>
+            </wp:cNvGraphicFramePr>
+            <a:graphic xmlns:a="http://schemas.openxmlformats.org/drawingml/2006/main">
+              <a:graphicData uri="http://schemas.openxmlformats.org/drawingml/2006/picture">
+                <pic:pic xmlns:pic="http://schemas.openxmlformats.org/drawingml/2006/picture">
+                  <pic:nvPicPr>
+                    <pic:cNvPr id="1" name=""/>
+                    <pic:cNvPicPr/>
+                  </pic:nvPicPr>
+                  <pic:blipFill>
+                    <a:blip r:embed="rId8"/>
+                    <a:stretch>
+                      <a:fillRect/>
+                    </a:stretch>
+                  </pic:blipFill>
+                  <pic:spPr>
+                    <a:xfrm>
+                      <a:off x="0" y="0"/>
+                      <a:ext cx="781050" cy="1028700"/>
+                    </a:xfrm>
+                    <a:prstGeom prst="rect">
+                      <a:avLst/>
+                    </a:prstGeom>
+                    <a:ln>
+                      <a:solidFill>
+                        <a:schemeClr val="tx1"/>
+                      </a:solidFill>
+                    </a:ln>
+                    <a:effectLst>
+                      <a:outerShdw blurRad="50800" dist="38100" dir="2700000" algn="tl" rotWithShape="0">
+                        <a:prstClr val="black">
+                          <a:alpha val="40000"/>
+                        </a:prstClr>
+                      </a:outerShdw>
+                    </a:effectLst>
+                  </pic:spPr>
+                </pic:pic>
+              </a:graphicData>
+            </a:graphic>
+          </wp:inline>
+        </w:drawing>
       </w:r>
     </w:p>
     <w:p>
@@ -2428,331 +2468,73 @@
         <w:rPr>
           <w:sz w:val="24"/>
         </w:rPr>
-        <w:t>Az</w:t>
-      </w:r>
-      <w:r>
-        <w:rPr>
-          <w:sz w:val="24"/>
-        </w:rPr>
-        <w:t xml:space="preserve"> </w:t>
-      </w:r>
-      <w:r>
-        <w:rPr>
-          <w:sz w:val="24"/>
-        </w:rPr>
-        <w:t>adatbázis</w:t>
-      </w:r>
-      <w:r>
-        <w:rPr>
-          <w:sz w:val="24"/>
-        </w:rPr>
-        <w:t xml:space="preserve"> </w:t>
-      </w:r>
-      <w:r>
-        <w:rPr>
-          <w:sz w:val="24"/>
-        </w:rPr>
-        <w:t>által</w:t>
-      </w:r>
-      <w:r>
-        <w:rPr>
-          <w:sz w:val="24"/>
-        </w:rPr>
-        <w:t xml:space="preserve"> </w:t>
-      </w:r>
-      <w:r>
-        <w:rPr>
-          <w:sz w:val="24"/>
-        </w:rPr>
-        <w:t>rögzített</w:t>
-      </w:r>
-      <w:r>
-        <w:rPr>
-          <w:sz w:val="24"/>
-        </w:rPr>
-        <w:t xml:space="preserve"> </w:t>
-      </w:r>
-      <w:r>
-        <w:rPr>
-          <w:sz w:val="24"/>
-        </w:rPr>
-        <w:t>els</w:t>
-      </w:r>
-      <w:r>
-        <w:rPr>
-          <w:sz w:val="24"/>
-        </w:rPr>
-        <w:t>ő</w:t>
-      </w:r>
-      <w:r>
-        <w:rPr>
-          <w:sz w:val="24"/>
-        </w:rPr>
-        <w:t xml:space="preserve"> </w:t>
-      </w:r>
-      <w:r>
-        <w:rPr>
-          <w:sz w:val="24"/>
-        </w:rPr>
-        <w:t>és</w:t>
-      </w:r>
-      <w:r>
-        <w:rPr>
-          <w:sz w:val="24"/>
-        </w:rPr>
-        <w:t xml:space="preserve"> </w:t>
-      </w:r>
-      <w:r>
-        <w:rPr>
-          <w:sz w:val="24"/>
-        </w:rPr>
-        <w:t>utolsó</w:t>
-      </w:r>
-      <w:r>
-        <w:rPr>
-          <w:sz w:val="24"/>
-        </w:rPr>
-        <w:t xml:space="preserve"> </w:t>
-      </w:r>
-      <w:r>
-        <w:rPr>
-          <w:sz w:val="24"/>
-        </w:rPr>
-        <w:t>kezd</w:t>
-      </w:r>
-      <w:r>
-        <w:rPr>
-          <w:sz w:val="24"/>
-        </w:rPr>
-        <w:t>ő</w:t>
-      </w:r>
-      <w:r>
-        <w:rPr>
-          <w:sz w:val="24"/>
-        </w:rPr>
-        <w:t>év,</w:t>
-      </w:r>
-      <w:r>
-        <w:rPr>
-          <w:sz w:val="24"/>
-        </w:rPr>
-        <w:t xml:space="preserve"> </w:t>
-      </w:r>
-      <w:r>
-        <w:rPr>
-          <w:sz w:val="24"/>
-        </w:rPr>
-        <w:t>azaz</w:t>
-      </w:r>
-      <w:r>
-        <w:rPr>
-          <w:sz w:val="24"/>
-        </w:rPr>
-        <w:t xml:space="preserve"> </w:t>
-      </w:r>
-      <w:r>
-        <w:rPr>
-          <w:sz w:val="24"/>
-        </w:rPr>
-        <w:t>1942</w:t>
-      </w:r>
-      <w:r>
-        <w:rPr>
-          <w:sz w:val="24"/>
-        </w:rPr>
-        <w:t xml:space="preserve"> </w:t>
-      </w:r>
-      <w:r>
-        <w:rPr>
-          <w:sz w:val="24"/>
-        </w:rPr>
-        <w:t>és</w:t>
-      </w:r>
-      <w:r>
-        <w:rPr>
-          <w:sz w:val="24"/>
-        </w:rPr>
-        <w:t xml:space="preserve"> </w:t>
-      </w:r>
-      <w:r>
-        <w:rPr>
-          <w:sz w:val="24"/>
-        </w:rPr>
-        <w:t>2010</w:t>
-      </w:r>
-      <w:r>
-        <w:rPr>
-          <w:sz w:val="24"/>
-        </w:rPr>
-        <w:t xml:space="preserve"> </w:t>
-      </w:r>
-      <w:r>
-        <w:rPr>
-          <w:sz w:val="24"/>
-        </w:rPr>
-        <w:t>között</w:t>
-      </w:r>
-      <w:r>
-        <w:rPr>
-          <w:sz w:val="24"/>
-        </w:rPr>
-        <w:t xml:space="preserve"> </w:t>
-      </w:r>
-      <w:r>
-        <w:rPr>
-          <w:sz w:val="24"/>
-        </w:rPr>
-        <w:t>több</w:t>
-      </w:r>
-      <w:r>
-        <w:rPr>
-          <w:sz w:val="24"/>
-        </w:rPr>
-        <w:t xml:space="preserve"> </w:t>
-      </w:r>
-      <w:r>
-        <w:rPr>
-          <w:sz w:val="24"/>
-        </w:rPr>
-        <w:t>olyan</w:t>
-      </w:r>
-      <w:r>
-        <w:rPr>
-          <w:sz w:val="24"/>
-        </w:rPr>
-        <w:t xml:space="preserve"> </w:t>
-      </w:r>
-      <w:r>
-        <w:rPr>
-          <w:sz w:val="24"/>
-        </w:rPr>
-        <w:t>év is</w:t>
-      </w:r>
-      <w:r>
-        <w:rPr>
-          <w:sz w:val="24"/>
-        </w:rPr>
-        <w:t xml:space="preserve"> </w:t>
-      </w:r>
-      <w:r>
-        <w:rPr>
-          <w:sz w:val="24"/>
-        </w:rPr>
-        <w:t>volt,</w:t>
-      </w:r>
-      <w:r>
-        <w:rPr>
-          <w:sz w:val="24"/>
-        </w:rPr>
-        <w:t xml:space="preserve"> </w:t>
-      </w:r>
-      <w:r>
-        <w:rPr>
-          <w:sz w:val="24"/>
-        </w:rPr>
-        <w:t>amikor</w:t>
-      </w:r>
-      <w:r>
-        <w:rPr>
-          <w:sz w:val="24"/>
-        </w:rPr>
-        <w:t xml:space="preserve"> </w:t>
-      </w:r>
-      <w:r>
-        <w:rPr>
-          <w:sz w:val="24"/>
-        </w:rPr>
-        <w:t>nem</w:t>
-      </w:r>
-      <w:r>
-        <w:rPr>
-          <w:sz w:val="24"/>
-        </w:rPr>
-        <w:t xml:space="preserve"> </w:t>
-      </w:r>
-      <w:r>
-        <w:rPr>
-          <w:sz w:val="24"/>
-        </w:rPr>
-        <w:t>indult</w:t>
-      </w:r>
-      <w:r>
-        <w:rPr>
-          <w:sz w:val="24"/>
-        </w:rPr>
-        <w:t xml:space="preserve"> </w:t>
-      </w:r>
-      <w:r>
-        <w:rPr>
-          <w:sz w:val="24"/>
-        </w:rPr>
-        <w:t>osztály.</w:t>
-      </w:r>
-      <w:r>
-        <w:rPr>
-          <w:sz w:val="24"/>
-        </w:rPr>
-        <w:t xml:space="preserve"> </w:t>
-      </w:r>
-      <w:r>
-        <w:rPr>
-          <w:sz w:val="24"/>
-        </w:rPr>
-        <w:t>Készítsen</w:t>
-      </w:r>
-      <w:r>
-        <w:rPr>
-          <w:sz w:val="24"/>
-        </w:rPr>
-        <w:t xml:space="preserve"> </w:t>
-      </w:r>
-      <w:r>
-        <w:rPr>
-          <w:sz w:val="24"/>
-        </w:rPr>
-        <w:t>lekérdezést,</w:t>
-      </w:r>
-      <w:r>
-        <w:rPr>
-          <w:sz w:val="24"/>
-        </w:rPr>
-        <w:t xml:space="preserve"> </w:t>
-      </w:r>
-      <w:r>
-        <w:rPr>
-          <w:sz w:val="24"/>
-        </w:rPr>
-        <w:t>amely</w:t>
-      </w:r>
-      <w:r>
-        <w:rPr>
-          <w:sz w:val="24"/>
-        </w:rPr>
-        <w:t xml:space="preserve"> </w:t>
-      </w:r>
-      <w:r>
-        <w:rPr>
-          <w:sz w:val="24"/>
-        </w:rPr>
-        <w:t>megadja a fenti évek közül az els</w:t>
-      </w:r>
-      <w:r>
-        <w:rPr>
-          <w:sz w:val="24"/>
-        </w:rPr>
-        <w:t>ő</w:t>
-      </w:r>
-      <w:r>
-        <w:rPr>
-          <w:sz w:val="24"/>
-        </w:rPr>
-        <w:t>t</w:t>
-      </w:r>
-      <w:r>
-        <w:rPr>
-          <w:sz w:val="24"/>
-        </w:rPr>
-        <w:t>!</w:t>
+        <w:t>Készítsen lekérdezést, amely megadja, hogy az 1970-es években melyik tanár keze alatt végzett egynél több osztály!</w:t>
+      </w:r>
+    </w:p>
+    <w:p>
+      <w:pPr>
+        <w:pStyle w:val="Listaszerbekezds"/>
+        <w:tabs>
+          <w:tab w:val="left" w:pos="709"/>
+        </w:tabs>
+        <w:spacing w:before="106" w:line="237" w:lineRule="auto"/>
+        <w:ind w:left="709" w:right="110" w:firstLine="0"/>
+        <w:jc w:val="center"/>
+        <w:rPr>
+          <w:sz w:val="24"/>
+        </w:rPr>
+      </w:pPr>
+      <w:r>
+        <w:rPr>
+          <w:noProof/>
+        </w:rPr>
+        <w:drawing>
+          <wp:inline distT="0" distB="0" distL="0" distR="0" wp14:anchorId="434B129A" wp14:editId="0F85E527">
+            <wp:extent cx="1609725" cy="1552575"/>
+            <wp:effectExtent l="57150" t="57150" r="123825" b="123825"/>
+            <wp:docPr id="5" name="Kép 5"/>
+            <wp:cNvGraphicFramePr>
+              <a:graphicFrameLocks xmlns:a="http://schemas.openxmlformats.org/drawingml/2006/main" noChangeAspect="1"/>
+            </wp:cNvGraphicFramePr>
+            <a:graphic xmlns:a="http://schemas.openxmlformats.org/drawingml/2006/main">
+              <a:graphicData uri="http://schemas.openxmlformats.org/drawingml/2006/picture">
+                <pic:pic xmlns:pic="http://schemas.openxmlformats.org/drawingml/2006/picture">
+                  <pic:nvPicPr>
+                    <pic:cNvPr id="1" name=""/>
+                    <pic:cNvPicPr/>
+                  </pic:nvPicPr>
+                  <pic:blipFill>
+                    <a:blip r:embed="rId9"/>
+                    <a:stretch>
+                      <a:fillRect/>
+                    </a:stretch>
+                  </pic:blipFill>
+                  <pic:spPr>
+                    <a:xfrm>
+                      <a:off x="0" y="0"/>
+                      <a:ext cx="1609725" cy="1552575"/>
+                    </a:xfrm>
+                    <a:prstGeom prst="rect">
+                      <a:avLst/>
+                    </a:prstGeom>
+                    <a:ln>
+                      <a:solidFill>
+                        <a:schemeClr val="tx1"/>
+                      </a:solidFill>
+                    </a:ln>
+                    <a:effectLst>
+                      <a:outerShdw blurRad="50800" dist="38100" dir="2700000" algn="tl" rotWithShape="0">
+                        <a:prstClr val="black">
+                          <a:alpha val="40000"/>
+                        </a:prstClr>
+                      </a:outerShdw>
+                    </a:effectLst>
+                  </pic:spPr>
+                </pic:pic>
+              </a:graphicData>
+            </a:graphic>
+          </wp:inline>
+        </w:drawing>
       </w:r>
     </w:p>
     <w:p>
@@ -2775,7 +2557,397 @@
         <w:rPr>
           <w:sz w:val="24"/>
         </w:rPr>
-        <w:t>Sajnos nem minden osztálynál tüntettek fel tanárt. Készítsen lekérdezést, amely megadja, hogy hány osztálynál nem szerepel tanár!</w:t>
+        <w:t>Az</w:t>
+      </w:r>
+      <w:r>
+        <w:rPr>
+          <w:sz w:val="24"/>
+        </w:rPr>
+        <w:t xml:space="preserve"> </w:t>
+      </w:r>
+      <w:r>
+        <w:rPr>
+          <w:sz w:val="24"/>
+        </w:rPr>
+        <w:t>adatbázis</w:t>
+      </w:r>
+      <w:r>
+        <w:rPr>
+          <w:sz w:val="24"/>
+        </w:rPr>
+        <w:t xml:space="preserve"> </w:t>
+      </w:r>
+      <w:r>
+        <w:rPr>
+          <w:sz w:val="24"/>
+        </w:rPr>
+        <w:t>által</w:t>
+      </w:r>
+      <w:r>
+        <w:rPr>
+          <w:sz w:val="24"/>
+        </w:rPr>
+        <w:t xml:space="preserve"> </w:t>
+      </w:r>
+      <w:r>
+        <w:rPr>
+          <w:sz w:val="24"/>
+        </w:rPr>
+        <w:t>rögzített</w:t>
+      </w:r>
+      <w:r>
+        <w:rPr>
+          <w:sz w:val="24"/>
+        </w:rPr>
+        <w:t xml:space="preserve"> </w:t>
+      </w:r>
+      <w:r>
+        <w:rPr>
+          <w:sz w:val="24"/>
+        </w:rPr>
+        <w:t>els</w:t>
+      </w:r>
+      <w:r>
+        <w:rPr>
+          <w:sz w:val="24"/>
+        </w:rPr>
+        <w:t>ő</w:t>
+      </w:r>
+      <w:r>
+        <w:rPr>
+          <w:sz w:val="24"/>
+        </w:rPr>
+        <w:t xml:space="preserve"> </w:t>
+      </w:r>
+      <w:r>
+        <w:rPr>
+          <w:sz w:val="24"/>
+        </w:rPr>
+        <w:t>és</w:t>
+      </w:r>
+      <w:r>
+        <w:rPr>
+          <w:sz w:val="24"/>
+        </w:rPr>
+        <w:t xml:space="preserve"> </w:t>
+      </w:r>
+      <w:r>
+        <w:rPr>
+          <w:sz w:val="24"/>
+        </w:rPr>
+        <w:t>utolsó</w:t>
+      </w:r>
+      <w:r>
+        <w:rPr>
+          <w:sz w:val="24"/>
+        </w:rPr>
+        <w:t xml:space="preserve"> </w:t>
+      </w:r>
+      <w:r>
+        <w:rPr>
+          <w:sz w:val="24"/>
+        </w:rPr>
+        <w:t>kezd</w:t>
+      </w:r>
+      <w:r>
+        <w:rPr>
+          <w:sz w:val="24"/>
+        </w:rPr>
+        <w:t>ő</w:t>
+      </w:r>
+      <w:r>
+        <w:rPr>
+          <w:sz w:val="24"/>
+        </w:rPr>
+        <w:t>év,</w:t>
+      </w:r>
+      <w:r>
+        <w:rPr>
+          <w:sz w:val="24"/>
+        </w:rPr>
+        <w:t xml:space="preserve"> </w:t>
+      </w:r>
+      <w:r>
+        <w:rPr>
+          <w:sz w:val="24"/>
+        </w:rPr>
+        <w:t>azaz</w:t>
+      </w:r>
+      <w:r>
+        <w:rPr>
+          <w:sz w:val="24"/>
+        </w:rPr>
+        <w:t xml:space="preserve"> </w:t>
+      </w:r>
+      <w:r>
+        <w:rPr>
+          <w:sz w:val="24"/>
+        </w:rPr>
+        <w:t>1942</w:t>
+      </w:r>
+      <w:r>
+        <w:rPr>
+          <w:sz w:val="24"/>
+        </w:rPr>
+        <w:t xml:space="preserve"> </w:t>
+      </w:r>
+      <w:r>
+        <w:rPr>
+          <w:sz w:val="24"/>
+        </w:rPr>
+        <w:t>és</w:t>
+      </w:r>
+      <w:r>
+        <w:rPr>
+          <w:sz w:val="24"/>
+        </w:rPr>
+        <w:t xml:space="preserve"> </w:t>
+      </w:r>
+      <w:r>
+        <w:rPr>
+          <w:sz w:val="24"/>
+        </w:rPr>
+        <w:t>2010</w:t>
+      </w:r>
+      <w:r>
+        <w:rPr>
+          <w:sz w:val="24"/>
+        </w:rPr>
+        <w:t xml:space="preserve"> </w:t>
+      </w:r>
+      <w:r>
+        <w:rPr>
+          <w:sz w:val="24"/>
+        </w:rPr>
+        <w:t>között</w:t>
+      </w:r>
+      <w:r>
+        <w:rPr>
+          <w:sz w:val="24"/>
+        </w:rPr>
+        <w:t xml:space="preserve"> </w:t>
+      </w:r>
+      <w:r>
+        <w:rPr>
+          <w:sz w:val="24"/>
+        </w:rPr>
+        <w:t>több</w:t>
+      </w:r>
+      <w:r>
+        <w:rPr>
+          <w:sz w:val="24"/>
+        </w:rPr>
+        <w:t xml:space="preserve"> </w:t>
+      </w:r>
+      <w:r>
+        <w:rPr>
+          <w:sz w:val="24"/>
+        </w:rPr>
+        <w:t>olyan</w:t>
+      </w:r>
+      <w:r>
+        <w:rPr>
+          <w:sz w:val="24"/>
+        </w:rPr>
+        <w:t xml:space="preserve"> </w:t>
+      </w:r>
+      <w:r>
+        <w:rPr>
+          <w:sz w:val="24"/>
+        </w:rPr>
+        <w:t>év is</w:t>
+      </w:r>
+      <w:r>
+        <w:rPr>
+          <w:sz w:val="24"/>
+        </w:rPr>
+        <w:t xml:space="preserve"> </w:t>
+      </w:r>
+      <w:r>
+        <w:rPr>
+          <w:sz w:val="24"/>
+        </w:rPr>
+        <w:t>volt,</w:t>
+      </w:r>
+      <w:r>
+        <w:rPr>
+          <w:sz w:val="24"/>
+        </w:rPr>
+        <w:t xml:space="preserve"> </w:t>
+      </w:r>
+      <w:r>
+        <w:rPr>
+          <w:sz w:val="24"/>
+        </w:rPr>
+        <w:t>amikor</w:t>
+      </w:r>
+      <w:r>
+        <w:rPr>
+          <w:sz w:val="24"/>
+        </w:rPr>
+        <w:t xml:space="preserve"> </w:t>
+      </w:r>
+      <w:r>
+        <w:rPr>
+          <w:sz w:val="24"/>
+        </w:rPr>
+        <w:t>nem</w:t>
+      </w:r>
+      <w:r>
+        <w:rPr>
+          <w:sz w:val="24"/>
+        </w:rPr>
+        <w:t xml:space="preserve"> </w:t>
+      </w:r>
+      <w:r>
+        <w:rPr>
+          <w:sz w:val="24"/>
+        </w:rPr>
+        <w:t>indult</w:t>
+      </w:r>
+      <w:r>
+        <w:rPr>
+          <w:sz w:val="24"/>
+        </w:rPr>
+        <w:t xml:space="preserve"> </w:t>
+      </w:r>
+      <w:r>
+        <w:rPr>
+          <w:sz w:val="24"/>
+        </w:rPr>
+        <w:t>osztály.</w:t>
+      </w:r>
+      <w:r>
+        <w:rPr>
+          <w:sz w:val="24"/>
+        </w:rPr>
+        <w:t xml:space="preserve"> </w:t>
+      </w:r>
+      <w:r>
+        <w:rPr>
+          <w:sz w:val="24"/>
+        </w:rPr>
+        <w:t>Készítsen</w:t>
+      </w:r>
+      <w:r>
+        <w:rPr>
+          <w:sz w:val="24"/>
+        </w:rPr>
+        <w:t xml:space="preserve"> </w:t>
+      </w:r>
+      <w:r>
+        <w:rPr>
+          <w:sz w:val="24"/>
+        </w:rPr>
+        <w:t>lekérdezést,</w:t>
+      </w:r>
+      <w:r>
+        <w:rPr>
+          <w:sz w:val="24"/>
+        </w:rPr>
+        <w:t xml:space="preserve"> </w:t>
+      </w:r>
+      <w:r>
+        <w:rPr>
+          <w:sz w:val="24"/>
+        </w:rPr>
+        <w:t>amely</w:t>
+      </w:r>
+      <w:r>
+        <w:rPr>
+          <w:sz w:val="24"/>
+        </w:rPr>
+        <w:t xml:space="preserve"> </w:t>
+      </w:r>
+      <w:r>
+        <w:rPr>
+          <w:sz w:val="24"/>
+        </w:rPr>
+        <w:t>megadja a fenti évek közül az els</w:t>
+      </w:r>
+      <w:r>
+        <w:rPr>
+          <w:sz w:val="24"/>
+        </w:rPr>
+        <w:t>ő</w:t>
+      </w:r>
+      <w:r>
+        <w:rPr>
+          <w:sz w:val="24"/>
+        </w:rPr>
+        <w:t>t</w:t>
+      </w:r>
+      <w:r>
+        <w:rPr>
+          <w:sz w:val="24"/>
+        </w:rPr>
+        <w:t>!</w:t>
+      </w:r>
+    </w:p>
+    <w:p>
+      <w:pPr>
+        <w:pStyle w:val="Listaszerbekezds"/>
+        <w:tabs>
+          <w:tab w:val="left" w:pos="709"/>
+        </w:tabs>
+        <w:spacing w:before="106" w:line="237" w:lineRule="auto"/>
+        <w:ind w:left="709" w:right="110" w:firstLine="0"/>
+        <w:jc w:val="center"/>
+        <w:rPr>
+          <w:sz w:val="24"/>
+        </w:rPr>
+      </w:pPr>
+      <w:r>
+        <w:rPr>
+          <w:noProof/>
+        </w:rPr>
+        <w:drawing>
+          <wp:inline distT="0" distB="0" distL="0" distR="0" wp14:anchorId="125AB5B4" wp14:editId="34699EED">
+            <wp:extent cx="1247775" cy="676275"/>
+            <wp:effectExtent l="57150" t="57150" r="123825" b="123825"/>
+            <wp:docPr id="6" name="Kép 6"/>
+            <wp:cNvGraphicFramePr>
+              <a:graphicFrameLocks xmlns:a="http://schemas.openxmlformats.org/drawingml/2006/main" noChangeAspect="1"/>
+            </wp:cNvGraphicFramePr>
+            <a:graphic xmlns:a="http://schemas.openxmlformats.org/drawingml/2006/main">
+              <a:graphicData uri="http://schemas.openxmlformats.org/drawingml/2006/picture">
+                <pic:pic xmlns:pic="http://schemas.openxmlformats.org/drawingml/2006/picture">
+                  <pic:nvPicPr>
+                    <pic:cNvPr id="1" name=""/>
+                    <pic:cNvPicPr/>
+                  </pic:nvPicPr>
+                  <pic:blipFill>
+                    <a:blip r:embed="rId10"/>
+                    <a:stretch>
+                      <a:fillRect/>
+                    </a:stretch>
+                  </pic:blipFill>
+                  <pic:spPr>
+                    <a:xfrm>
+                      <a:off x="0" y="0"/>
+                      <a:ext cx="1247775" cy="676275"/>
+                    </a:xfrm>
+                    <a:prstGeom prst="rect">
+                      <a:avLst/>
+                    </a:prstGeom>
+                    <a:ln>
+                      <a:solidFill>
+                        <a:schemeClr val="tx1"/>
+                      </a:solidFill>
+                    </a:ln>
+                    <a:effectLst>
+                      <a:outerShdw blurRad="50800" dist="38100" dir="2700000" algn="tl" rotWithShape="0">
+                        <a:prstClr val="black">
+                          <a:alpha val="40000"/>
+                        </a:prstClr>
+                      </a:outerShdw>
+                    </a:effectLst>
+                  </pic:spPr>
+                </pic:pic>
+              </a:graphicData>
+            </a:graphic>
+          </wp:inline>
+        </w:drawing>
       </w:r>
     </w:p>
     <w:p>
@@ -2798,7 +2970,73 @@
         <w:rPr>
           <w:sz w:val="24"/>
         </w:rPr>
-        <w:t xml:space="preserve">A tanárok közül néhányan maguk is növendékei voltak az intézménynek. Készítsen lekérdezést, amely megadja ezen tanárok neveit és azt az évet, amikor elkezdtek tanítani! </w:t>
+        <w:t>Sajnos nem minden osztálynál tüntettek fel tanárt. Készítsen lekérdezést, amely megadja, hogy hány osztálynál nem szerepel tanár!</w:t>
+      </w:r>
+    </w:p>
+    <w:p>
+      <w:pPr>
+        <w:pStyle w:val="Listaszerbekezds"/>
+        <w:tabs>
+          <w:tab w:val="left" w:pos="709"/>
+        </w:tabs>
+        <w:spacing w:before="106" w:line="237" w:lineRule="auto"/>
+        <w:ind w:left="709" w:right="110" w:firstLine="0"/>
+        <w:jc w:val="center"/>
+        <w:rPr>
+          <w:sz w:val="24"/>
+        </w:rPr>
+      </w:pPr>
+      <w:r>
+        <w:rPr>
+          <w:noProof/>
+        </w:rPr>
+        <w:drawing>
+          <wp:inline distT="0" distB="0" distL="0" distR="0" wp14:anchorId="4F4D1691" wp14:editId="32C25D37">
+            <wp:extent cx="1009650" cy="590550"/>
+            <wp:effectExtent l="57150" t="57150" r="114300" b="114300"/>
+            <wp:docPr id="7" name="Kép 7"/>
+            <wp:cNvGraphicFramePr>
+              <a:graphicFrameLocks xmlns:a="http://schemas.openxmlformats.org/drawingml/2006/main" noChangeAspect="1"/>
+            </wp:cNvGraphicFramePr>
+            <a:graphic xmlns:a="http://schemas.openxmlformats.org/drawingml/2006/main">
+              <a:graphicData uri="http://schemas.openxmlformats.org/drawingml/2006/picture">
+                <pic:pic xmlns:pic="http://schemas.openxmlformats.org/drawingml/2006/picture">
+                  <pic:nvPicPr>
+                    <pic:cNvPr id="1" name=""/>
+                    <pic:cNvPicPr/>
+                  </pic:nvPicPr>
+                  <pic:blipFill>
+                    <a:blip r:embed="rId11"/>
+                    <a:stretch>
+                      <a:fillRect/>
+                    </a:stretch>
+                  </pic:blipFill>
+                  <pic:spPr>
+                    <a:xfrm>
+                      <a:off x="0" y="0"/>
+                      <a:ext cx="1009650" cy="590550"/>
+                    </a:xfrm>
+                    <a:prstGeom prst="rect">
+                      <a:avLst/>
+                    </a:prstGeom>
+                    <a:ln>
+                      <a:solidFill>
+                        <a:schemeClr val="tx1"/>
+                      </a:solidFill>
+                    </a:ln>
+                    <a:effectLst>
+                      <a:outerShdw blurRad="50800" dist="38100" dir="2700000" algn="tl" rotWithShape="0">
+                        <a:prstClr val="black">
+                          <a:alpha val="40000"/>
+                        </a:prstClr>
+                      </a:outerShdw>
+                    </a:effectLst>
+                  </pic:spPr>
+                </pic:pic>
+              </a:graphicData>
+            </a:graphic>
+          </wp:inline>
+        </w:drawing>
       </w:r>
     </w:p>
     <w:p>
@@ -2821,6 +3059,97 @@
         <w:rPr>
           <w:sz w:val="24"/>
         </w:rPr>
+        <w:t xml:space="preserve">A tanárok közül néhányan maguk is növendékei voltak az intézménynek. Készítsen lekérdezést, amely megadja ezen tanárok neveit és azt az évet, amikor elkezdtek tanítani! </w:t>
+      </w:r>
+    </w:p>
+    <w:p>
+      <w:pPr>
+        <w:pStyle w:val="Listaszerbekezds"/>
+        <w:tabs>
+          <w:tab w:val="left" w:pos="709"/>
+        </w:tabs>
+        <w:spacing w:before="106" w:line="237" w:lineRule="auto"/>
+        <w:ind w:left="709" w:right="110" w:firstLine="0"/>
+        <w:jc w:val="center"/>
+        <w:rPr>
+          <w:sz w:val="24"/>
+        </w:rPr>
+      </w:pPr>
+      <w:r>
+        <w:rPr>
+          <w:noProof/>
+        </w:rPr>
+        <w:drawing>
+          <wp:inline distT="0" distB="0" distL="0" distR="0" wp14:anchorId="2433286C" wp14:editId="4AD58C65">
+            <wp:extent cx="1416249" cy="1591294"/>
+            <wp:effectExtent l="57150" t="57150" r="107950" b="123825"/>
+            <wp:docPr id="8" name="Kép 8"/>
+            <wp:cNvGraphicFramePr>
+              <a:graphicFrameLocks xmlns:a="http://schemas.openxmlformats.org/drawingml/2006/main" noChangeAspect="1"/>
+            </wp:cNvGraphicFramePr>
+            <a:graphic xmlns:a="http://schemas.openxmlformats.org/drawingml/2006/main">
+              <a:graphicData uri="http://schemas.openxmlformats.org/drawingml/2006/picture">
+                <pic:pic xmlns:pic="http://schemas.openxmlformats.org/drawingml/2006/picture">
+                  <pic:nvPicPr>
+                    <pic:cNvPr id="1" name=""/>
+                    <pic:cNvPicPr/>
+                  </pic:nvPicPr>
+                  <pic:blipFill>
+                    <a:blip r:embed="rId12"/>
+                    <a:stretch>
+                      <a:fillRect/>
+                    </a:stretch>
+                  </pic:blipFill>
+                  <pic:spPr>
+                    <a:xfrm>
+                      <a:off x="0" y="0"/>
+                      <a:ext cx="1468375" cy="1649863"/>
+                    </a:xfrm>
+                    <a:prstGeom prst="rect">
+                      <a:avLst/>
+                    </a:prstGeom>
+                    <a:ln>
+                      <a:solidFill>
+                        <a:schemeClr val="tx1"/>
+                      </a:solidFill>
+                    </a:ln>
+                    <a:effectLst>
+                      <a:outerShdw blurRad="50800" dist="38100" dir="2700000" algn="tl" rotWithShape="0">
+                        <a:prstClr val="black">
+                          <a:alpha val="40000"/>
+                        </a:prstClr>
+                      </a:outerShdw>
+                    </a:effectLst>
+                  </pic:spPr>
+                </pic:pic>
+              </a:graphicData>
+            </a:graphic>
+          </wp:inline>
+        </w:drawing>
+      </w:r>
+    </w:p>
+    <w:p>
+      <w:pPr>
+        <w:pStyle w:val="Listaszerbekezds"/>
+        <w:numPr>
+          <w:ilvl w:val="1"/>
+          <w:numId w:val="1"/>
+        </w:numPr>
+        <w:tabs>
+          <w:tab w:val="left" w:pos="709"/>
+        </w:tabs>
+        <w:spacing w:before="106" w:line="237" w:lineRule="auto"/>
+        <w:ind w:left="709" w:right="110" w:hanging="567"/>
+        <w:rPr>
+          <w:sz w:val="24"/>
+        </w:rPr>
+      </w:pPr>
+      <w:r>
+        <w:rPr>
+          <w:noProof/>
+          <w:sz w:val="24"/>
+        </w:rPr>
+        <w:lastRenderedPageBreak/>
         <w:drawing>
           <wp:anchor distT="0" distB="0" distL="114300" distR="114300" simplePos="0" relativeHeight="251662336" behindDoc="0" locked="0" layoutInCell="1" allowOverlap="1">
             <wp:simplePos x="0" y="0"/>
@@ -2831,7 +3160,7 @@
               <wp:posOffset>977155</wp:posOffset>
             </wp:positionV>
             <wp:extent cx="5657850" cy="1514475"/>
-            <wp:effectExtent l="57150" t="57150" r="266700" b="238125"/>
+            <wp:effectExtent l="57150" t="57150" r="114300" b="123825"/>
             <wp:wrapSquare wrapText="bothSides"/>
             <wp:docPr id="2" name="Kép 2"/>
             <wp:cNvGraphicFramePr>
@@ -2845,7 +3174,7 @@
                     <pic:cNvPicPr/>
                   </pic:nvPicPr>
                   <pic:blipFill>
-                    <a:blip r:embed="rId8">
+                    <a:blip r:embed="rId13">
                       <a:extLst>
                         <a:ext uri="{28A0092B-C50C-407E-A947-70E740481C1C}">
                           <a14:useLocalDpi xmlns:a14="http://schemas.microsoft.com/office/drawing/2010/main" val="0"/>
@@ -2870,10 +3199,10 @@
                       </a:solidFill>
                     </a:ln>
                     <a:effectLst>
-                      <a:outerShdw blurRad="114300" dist="114300" dir="2700000" sx="101000" sy="101000" algn="tl" rotWithShape="0">
-                        <a:srgbClr val="333333">
-                          <a:alpha val="25000"/>
-                        </a:srgbClr>
+                      <a:outerShdw blurRad="50800" dist="38100" dir="2700000" algn="tl" rotWithShape="0">
+                        <a:prstClr val="black">
+                          <a:alpha val="40000"/>
+                        </a:prstClr>
                       </a:outerShdw>
                     </a:effectLst>
                   </pic:spPr>
@@ -2899,7 +3228,15 @@
         <w:rPr>
           <w:sz w:val="24"/>
         </w:rPr>
-        <w:t>, amely a végzett hallgatókat a mintának megfelel</w:t>
+        <w:t>, a</w:t>
+      </w:r>
+      <w:bookmarkStart w:id="0" w:name="_GoBack"/>
+      <w:bookmarkEnd w:id="0"/>
+      <w:r>
+        <w:rPr>
+          <w:sz w:val="24"/>
+        </w:rPr>
+        <w:t>mely a végzett hallgatókat a mintának megfelel</w:t>
       </w:r>
       <w:r>
         <w:rPr>
@@ -3005,8 +3342,8 @@
       </w:pPr>
     </w:p>
     <w:sectPr>
-      <w:headerReference w:type="default" r:id="rId9"/>
-      <w:footerReference w:type="default" r:id="rId10"/>
+      <w:headerReference w:type="default" r:id="rId14"/>
+      <w:footerReference w:type="default" r:id="rId15"/>
       <w:pgSz w:w="11910" w:h="16840"/>
       <w:pgMar w:top="1320" w:right="1300" w:bottom="1320" w:left="1300" w:header="797" w:footer="1138" w:gutter="0"/>
       <w:cols w:space="708"/>

</xml_diff>